<commit_message>
need to add guards now and entites need to make mistakes
</commit_message>
<xml_diff>
--- a/Custom Project Report.docx
+++ b/Custom Project Report.docx
@@ -262,7 +262,7 @@
               </mc:Choice>
               <mc:Fallback>
                 <w:pict>
-                  <v:group w14:anchorId="0ABAEE38" id="Group 149" o:spid="_x0000_s1026" style="position:absolute;margin-left:543.55pt;margin-top:0;width:594.75pt;height:96.45pt;z-index:251662336;mso-position-horizontal:right;mso-position-horizontal-relative:page;mso-position-vertical:top;mso-position-vertical-relative:page" coordorigin="" coordsize="73152,12256" o:gfxdata="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">
+                  <v:group w14:anchorId="4EE511A8" id="Group 149" o:spid="_x0000_s1026" style="position:absolute;margin-left:543.55pt;margin-top:0;width:594.75pt;height:96.45pt;z-index:251662336;mso-position-horizontal:right;mso-position-horizontal-relative:page;mso-position-vertical:top;mso-position-vertical-relative:page" coordorigin="" coordsize="73152,12256" o:gfxdata="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">
                     <v:shape id="Rectangle 51" o:spid="_x0000_s1027" style="position:absolute;width:73152;height:11303;visibility:visible;mso-wrap-style:square;v-text-anchor:middle" coordsize="7312660,1129665" o:gfxdata="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" path="m,l7312660,r,1129665l3619500,733425,,1091565,,xe" fillcolor="#4472c4 [3204]" stroked="f" strokeweight="1pt">
                       <v:stroke joinstyle="miter"/>
                       <v:path arrowok="t" o:connecttype="custom" o:connectlocs="0,0;7315200,0;7315200,1130373;3620757,733885;0,1092249;0,0" o:connectangles="0,0,0,0,0,0"/>
@@ -826,24 +826,18 @@
         <w:rPr>
           <w:rStyle w:val="SubtleReference"/>
           <w:rFonts w:ascii="Calibri" w:hAnsi="Calibri" w:cs="Calibri"/>
-          <w:sz w:val="24"/>
-        </w:rPr>
-      </w:pPr>
-      <w:r>
-        <w:rPr>
-          <w:rStyle w:val="SubtleReference"/>
-          <w:rFonts w:ascii="Calibri" w:hAnsi="Calibri" w:cs="Calibri"/>
-          <w:sz w:val="24"/>
-        </w:rPr>
-        <w:t>Visual Studio</w:t>
-      </w:r>
-      <w:r>
-        <w:rPr>
-          <w:rStyle w:val="SubtleReference"/>
-          <w:rFonts w:ascii="Calibri" w:hAnsi="Calibri" w:cs="Calibri"/>
-          <w:sz w:val="24"/>
-        </w:rPr>
-        <w:t xml:space="preserve"> Code</w:t>
+          <w:color w:val="auto"/>
+          <w:sz w:val="24"/>
+        </w:rPr>
+      </w:pPr>
+      <w:r>
+        <w:rPr>
+          <w:rStyle w:val="SubtleReference"/>
+          <w:rFonts w:ascii="Calibri" w:hAnsi="Calibri" w:cs="Calibri"/>
+          <w:color w:val="auto"/>
+          <w:sz w:val="24"/>
+        </w:rPr>
+        <w:t>Visual Studio Code</w:t>
       </w:r>
     </w:p>
     <w:p>
@@ -856,13 +850,15 @@
         <w:rPr>
           <w:rStyle w:val="SubtleReference"/>
           <w:rFonts w:ascii="Calibri" w:hAnsi="Calibri" w:cs="Calibri"/>
-          <w:sz w:val="24"/>
-        </w:rPr>
-      </w:pPr>
-      <w:r>
-        <w:rPr>
-          <w:rStyle w:val="SubtleReference"/>
-          <w:rFonts w:ascii="Calibri" w:hAnsi="Calibri" w:cs="Calibri"/>
+          <w:color w:val="auto"/>
+          <w:sz w:val="24"/>
+        </w:rPr>
+      </w:pPr>
+      <w:r>
+        <w:rPr>
+          <w:rStyle w:val="SubtleReference"/>
+          <w:rFonts w:ascii="Calibri" w:hAnsi="Calibri" w:cs="Calibri"/>
+          <w:color w:val="auto"/>
           <w:sz w:val="24"/>
         </w:rPr>
         <w:t>Git command Line</w:t>
@@ -878,13 +874,15 @@
         <w:rPr>
           <w:rStyle w:val="SubtleReference"/>
           <w:rFonts w:ascii="Calibri" w:hAnsi="Calibri" w:cs="Calibri"/>
-          <w:sz w:val="24"/>
-        </w:rPr>
-      </w:pPr>
-      <w:r>
-        <w:rPr>
-          <w:rStyle w:val="SubtleReference"/>
-          <w:rFonts w:ascii="Calibri" w:hAnsi="Calibri" w:cs="Calibri"/>
+          <w:color w:val="auto"/>
+          <w:sz w:val="24"/>
+        </w:rPr>
+      </w:pPr>
+      <w:r>
+        <w:rPr>
+          <w:rStyle w:val="SubtleReference"/>
+          <w:rFonts w:ascii="Calibri" w:hAnsi="Calibri" w:cs="Calibri"/>
+          <w:color w:val="auto"/>
           <w:sz w:val="24"/>
         </w:rPr>
         <w:t>Stack Overflow</w:t>
@@ -900,13 +898,15 @@
         <w:rPr>
           <w:rStyle w:val="SubtleReference"/>
           <w:rFonts w:ascii="Calibri" w:hAnsi="Calibri" w:cs="Calibri"/>
-          <w:sz w:val="24"/>
-        </w:rPr>
-      </w:pPr>
-      <w:r>
-        <w:rPr>
-          <w:rStyle w:val="SubtleReference"/>
-          <w:rFonts w:ascii="Calibri" w:hAnsi="Calibri" w:cs="Calibri"/>
+          <w:color w:val="auto"/>
+          <w:sz w:val="24"/>
+        </w:rPr>
+      </w:pPr>
+      <w:r>
+        <w:rPr>
+          <w:rStyle w:val="SubtleReference"/>
+          <w:rFonts w:ascii="Calibri" w:hAnsi="Calibri" w:cs="Calibri"/>
+          <w:color w:val="auto"/>
           <w:sz w:val="24"/>
         </w:rPr>
         <w:t>Sega Genesis Development Kit (SGDK)</w:t>
@@ -922,13 +922,15 @@
         <w:rPr>
           <w:rStyle w:val="SubtleReference"/>
           <w:rFonts w:ascii="Calibri" w:hAnsi="Calibri" w:cs="Calibri"/>
-          <w:sz w:val="24"/>
-        </w:rPr>
-      </w:pPr>
-      <w:r>
-        <w:rPr>
-          <w:rStyle w:val="SubtleReference"/>
-          <w:rFonts w:ascii="Calibri" w:hAnsi="Calibri" w:cs="Calibri"/>
+          <w:color w:val="auto"/>
+          <w:sz w:val="24"/>
+        </w:rPr>
+      </w:pPr>
+      <w:r>
+        <w:rPr>
+          <w:rStyle w:val="SubtleReference"/>
+          <w:rFonts w:ascii="Calibri" w:hAnsi="Calibri" w:cs="Calibri"/>
+          <w:color w:val="auto"/>
           <w:sz w:val="24"/>
         </w:rPr>
         <w:t>SGDK Help Discord</w:t>
@@ -957,40 +959,24 @@
           <w:sz w:val="28"/>
           <w:szCs w:val="28"/>
         </w:rPr>
-        <w:t>Tasks undertaken</w:t>
-      </w:r>
-      <w:r>
-        <w:rPr>
-          <w:rFonts w:ascii="Calibri" w:hAnsi="Calibri" w:cs="Calibri"/>
-          <w:b/>
-          <w:sz w:val="28"/>
-          <w:szCs w:val="28"/>
-        </w:rPr>
-        <w:t>:</w:t>
-      </w:r>
-      <w:r>
-        <w:rPr>
-          <w:rFonts w:ascii="Calibri" w:hAnsi="Calibri" w:cs="Calibri"/>
-          <w:b/>
-          <w:sz w:val="28"/>
-          <w:szCs w:val="28"/>
-        </w:rPr>
-        <w:t xml:space="preserve"> </w:t>
-      </w:r>
-    </w:p>
-    <w:p>
-      <w:pPr>
-        <w:rPr>
-          <w:rStyle w:val="SubtleReference"/>
-          <w:rFonts w:ascii="Calibri" w:hAnsi="Calibri" w:cs="Calibri"/>
-          <w:sz w:val="24"/>
-          <w:szCs w:val="24"/>
-        </w:rPr>
-      </w:pPr>
-      <w:r>
-        <w:rPr>
-          <w:rStyle w:val="SubtleReference"/>
-          <w:rFonts w:ascii="Calibri" w:hAnsi="Calibri" w:cs="Calibri"/>
+        <w:t xml:space="preserve">Tasks undertaken: </w:t>
+      </w:r>
+    </w:p>
+    <w:p>
+      <w:pPr>
+        <w:rPr>
+          <w:rStyle w:val="SubtleReference"/>
+          <w:rFonts w:ascii="Calibri" w:hAnsi="Calibri" w:cs="Calibri"/>
+          <w:color w:val="auto"/>
+          <w:sz w:val="24"/>
+          <w:szCs w:val="24"/>
+        </w:rPr>
+      </w:pPr>
+      <w:r>
+        <w:rPr>
+          <w:rStyle w:val="SubtleReference"/>
+          <w:rFonts w:ascii="Calibri" w:hAnsi="Calibri" w:cs="Calibri"/>
+          <w:color w:val="auto"/>
           <w:sz w:val="24"/>
           <w:szCs w:val="24"/>
         </w:rPr>
@@ -1000,6 +986,7 @@
         <w:rPr>
           <w:rStyle w:val="SubtleReference"/>
           <w:rFonts w:ascii="Calibri" w:hAnsi="Calibri" w:cs="Calibri"/>
+          <w:color w:val="auto"/>
           <w:sz w:val="24"/>
           <w:szCs w:val="24"/>
         </w:rPr>
@@ -1009,6 +996,7 @@
         <w:rPr>
           <w:rStyle w:val="SubtleReference"/>
           <w:rFonts w:ascii="Calibri" w:hAnsi="Calibri" w:cs="Calibri"/>
+          <w:color w:val="auto"/>
           <w:sz w:val="24"/>
           <w:szCs w:val="24"/>
         </w:rPr>
@@ -1018,6 +1006,7 @@
         <w:rPr>
           <w:rStyle w:val="SubtleReference"/>
           <w:rFonts w:ascii="Calibri" w:hAnsi="Calibri" w:cs="Calibri"/>
+          <w:color w:val="auto"/>
           <w:sz w:val="24"/>
           <w:szCs w:val="24"/>
         </w:rPr>
@@ -1027,6 +1016,7 @@
         <w:rPr>
           <w:rStyle w:val="SubtleReference"/>
           <w:rFonts w:ascii="Calibri" w:hAnsi="Calibri" w:cs="Calibri"/>
+          <w:color w:val="auto"/>
           <w:sz w:val="24"/>
           <w:szCs w:val="24"/>
         </w:rPr>
@@ -1036,6 +1026,7 @@
         <w:rPr>
           <w:rStyle w:val="SubtleReference"/>
           <w:rFonts w:ascii="Calibri" w:hAnsi="Calibri" w:cs="Calibri"/>
+          <w:color w:val="auto"/>
           <w:sz w:val="24"/>
           <w:szCs w:val="24"/>
         </w:rPr>
@@ -1052,14 +1043,16 @@
         <w:rPr>
           <w:rStyle w:val="SubtleReference"/>
           <w:rFonts w:ascii="Calibri" w:hAnsi="Calibri" w:cs="Calibri"/>
-          <w:sz w:val="24"/>
-          <w:szCs w:val="24"/>
-        </w:rPr>
-      </w:pPr>
-      <w:r>
-        <w:rPr>
-          <w:rStyle w:val="SubtleReference"/>
-          <w:rFonts w:ascii="Calibri" w:hAnsi="Calibri" w:cs="Calibri"/>
+          <w:color w:val="auto"/>
+          <w:sz w:val="24"/>
+          <w:szCs w:val="24"/>
+        </w:rPr>
+      </w:pPr>
+      <w:r>
+        <w:rPr>
+          <w:rStyle w:val="SubtleReference"/>
+          <w:rFonts w:ascii="Calibri" w:hAnsi="Calibri" w:cs="Calibri"/>
+          <w:color w:val="auto"/>
           <w:sz w:val="24"/>
           <w:szCs w:val="24"/>
         </w:rPr>
@@ -1076,27 +1069,20 @@
         <w:rPr>
           <w:rStyle w:val="SubtleReference"/>
           <w:rFonts w:ascii="Calibri" w:hAnsi="Calibri" w:cs="Calibri"/>
-          <w:sz w:val="24"/>
-          <w:szCs w:val="24"/>
-        </w:rPr>
-      </w:pPr>
-      <w:r>
-        <w:rPr>
-          <w:rStyle w:val="SubtleReference"/>
-          <w:rFonts w:ascii="Calibri" w:hAnsi="Calibri" w:cs="Calibri"/>
-          <w:sz w:val="24"/>
-          <w:szCs w:val="24"/>
-        </w:rPr>
-        <w:t>T</w:t>
-      </w:r>
-      <w:r>
-        <w:rPr>
-          <w:rStyle w:val="SubtleReference"/>
-          <w:rFonts w:ascii="Calibri" w:hAnsi="Calibri" w:cs="Calibri"/>
-          <w:sz w:val="24"/>
-          <w:szCs w:val="24"/>
-        </w:rPr>
-        <w:t>o get the Game States functional and ensure each C script is interacting with the game loop</w:t>
+          <w:color w:val="auto"/>
+          <w:sz w:val="24"/>
+          <w:szCs w:val="24"/>
+        </w:rPr>
+      </w:pPr>
+      <w:r>
+        <w:rPr>
+          <w:rStyle w:val="SubtleReference"/>
+          <w:rFonts w:ascii="Calibri" w:hAnsi="Calibri" w:cs="Calibri"/>
+          <w:color w:val="auto"/>
+          <w:sz w:val="24"/>
+          <w:szCs w:val="24"/>
+        </w:rPr>
+        <w:t>To get the Game States functional and ensure each C script is interacting with the game loop</w:t>
       </w:r>
     </w:p>
     <w:p>
@@ -1109,14 +1095,16 @@
         <w:rPr>
           <w:rStyle w:val="SubtleReference"/>
           <w:rFonts w:ascii="Calibri" w:hAnsi="Calibri" w:cs="Calibri"/>
-          <w:sz w:val="24"/>
-          <w:szCs w:val="24"/>
-        </w:rPr>
-      </w:pPr>
-      <w:r>
-        <w:rPr>
-          <w:rStyle w:val="SubtleReference"/>
-          <w:rFonts w:ascii="Calibri" w:hAnsi="Calibri" w:cs="Calibri"/>
+          <w:color w:val="auto"/>
+          <w:sz w:val="24"/>
+          <w:szCs w:val="24"/>
+        </w:rPr>
+      </w:pPr>
+      <w:r>
+        <w:rPr>
+          <w:rStyle w:val="SubtleReference"/>
+          <w:rFonts w:ascii="Calibri" w:hAnsi="Calibri" w:cs="Calibri"/>
+          <w:color w:val="auto"/>
           <w:sz w:val="24"/>
           <w:szCs w:val="24"/>
         </w:rPr>
@@ -1133,27 +1121,20 @@
         <w:rPr>
           <w:rStyle w:val="SubtleReference"/>
           <w:rFonts w:ascii="Calibri" w:hAnsi="Calibri" w:cs="Calibri"/>
-          <w:sz w:val="24"/>
-          <w:szCs w:val="24"/>
-        </w:rPr>
-      </w:pPr>
-      <w:r>
-        <w:rPr>
-          <w:rStyle w:val="SubtleReference"/>
-          <w:rFonts w:ascii="Calibri" w:hAnsi="Calibri" w:cs="Calibri"/>
-          <w:sz w:val="24"/>
-          <w:szCs w:val="24"/>
-        </w:rPr>
-        <w:t>G</w:t>
-      </w:r>
-      <w:r>
-        <w:rPr>
-          <w:rStyle w:val="SubtleReference"/>
-          <w:rFonts w:ascii="Calibri" w:hAnsi="Calibri" w:cs="Calibri"/>
-          <w:sz w:val="24"/>
-          <w:szCs w:val="24"/>
-        </w:rPr>
-        <w:t>et the world and the NPC Controller functional</w:t>
+          <w:color w:val="auto"/>
+          <w:sz w:val="24"/>
+          <w:szCs w:val="24"/>
+        </w:rPr>
+      </w:pPr>
+      <w:r>
+        <w:rPr>
+          <w:rStyle w:val="SubtleReference"/>
+          <w:rFonts w:ascii="Calibri" w:hAnsi="Calibri" w:cs="Calibri"/>
+          <w:color w:val="auto"/>
+          <w:sz w:val="24"/>
+          <w:szCs w:val="24"/>
+        </w:rPr>
+        <w:t>Get the world and the NPC Controller functional</w:t>
       </w:r>
     </w:p>
     <w:p>
@@ -1166,27 +1147,20 @@
         <w:rPr>
           <w:rStyle w:val="SubtleReference"/>
           <w:rFonts w:ascii="Calibri" w:hAnsi="Calibri" w:cs="Calibri"/>
-          <w:sz w:val="24"/>
-          <w:szCs w:val="24"/>
-        </w:rPr>
-      </w:pPr>
-      <w:r>
-        <w:rPr>
-          <w:rStyle w:val="SubtleReference"/>
-          <w:rFonts w:ascii="Calibri" w:hAnsi="Calibri" w:cs="Calibri"/>
-          <w:sz w:val="24"/>
-          <w:szCs w:val="24"/>
-        </w:rPr>
-        <w:t>G</w:t>
-      </w:r>
-      <w:r>
-        <w:rPr>
-          <w:rStyle w:val="SubtleReference"/>
-          <w:rFonts w:ascii="Calibri" w:hAnsi="Calibri" w:cs="Calibri"/>
-          <w:sz w:val="24"/>
-          <w:szCs w:val="24"/>
-        </w:rPr>
-        <w:t>et the Contestants and Guards working.</w:t>
+          <w:color w:val="auto"/>
+          <w:sz w:val="24"/>
+          <w:szCs w:val="24"/>
+        </w:rPr>
+      </w:pPr>
+      <w:r>
+        <w:rPr>
+          <w:rStyle w:val="SubtleReference"/>
+          <w:rFonts w:ascii="Calibri" w:hAnsi="Calibri" w:cs="Calibri"/>
+          <w:color w:val="auto"/>
+          <w:sz w:val="24"/>
+          <w:szCs w:val="24"/>
+        </w:rPr>
+        <w:t>Get the Contestants and Guards working.</w:t>
       </w:r>
     </w:p>
     <w:p>
@@ -1199,14 +1173,16 @@
         <w:rPr>
           <w:rStyle w:val="SubtleReference"/>
           <w:rFonts w:ascii="Calibri" w:hAnsi="Calibri" w:cs="Calibri"/>
-          <w:sz w:val="24"/>
-          <w:szCs w:val="24"/>
-        </w:rPr>
-      </w:pPr>
-      <w:r>
-        <w:rPr>
-          <w:rStyle w:val="SubtleReference"/>
-          <w:rFonts w:ascii="Calibri" w:hAnsi="Calibri" w:cs="Calibri"/>
+          <w:color w:val="auto"/>
+          <w:sz w:val="24"/>
+          <w:szCs w:val="24"/>
+        </w:rPr>
+      </w:pPr>
+      <w:r>
+        <w:rPr>
+          <w:rStyle w:val="SubtleReference"/>
+          <w:rFonts w:ascii="Calibri" w:hAnsi="Calibri" w:cs="Calibri"/>
+          <w:color w:val="auto"/>
           <w:sz w:val="24"/>
           <w:szCs w:val="24"/>
         </w:rPr>
@@ -1218,6 +1194,7 @@
         <w:rPr>
           <w:rStyle w:val="SubtleReference"/>
           <w:rFonts w:ascii="Calibri" w:hAnsi="Calibri" w:cs="Calibri"/>
+          <w:color w:val="auto"/>
           <w:sz w:val="24"/>
           <w:szCs w:val="24"/>
         </w:rPr>
@@ -1227,6 +1204,7 @@
           <w:rStyle w:val="SubtleReference"/>
           <w:rFonts w:ascii="Calibri" w:hAnsi="Calibri" w:cs="Calibri"/>
           <w:noProof/>
+          <w:color w:val="auto"/>
           <w:sz w:val="24"/>
           <w:szCs w:val="24"/>
         </w:rPr>
@@ -1285,14 +1263,16 @@
         <w:rPr>
           <w:rStyle w:val="SubtleReference"/>
           <w:rFonts w:ascii="Calibri" w:hAnsi="Calibri" w:cs="Calibri"/>
-          <w:sz w:val="24"/>
-          <w:szCs w:val="24"/>
-        </w:rPr>
-      </w:pPr>
-      <w:r>
-        <w:rPr>
-          <w:rStyle w:val="SubtleReference"/>
-          <w:rFonts w:ascii="Calibri" w:hAnsi="Calibri" w:cs="Calibri"/>
+          <w:color w:val="auto"/>
+          <w:sz w:val="24"/>
+          <w:szCs w:val="24"/>
+        </w:rPr>
+      </w:pPr>
+      <w:r>
+        <w:rPr>
+          <w:rStyle w:val="SubtleReference"/>
+          <w:rFonts w:ascii="Calibri" w:hAnsi="Calibri" w:cs="Calibri"/>
+          <w:color w:val="auto"/>
           <w:sz w:val="24"/>
           <w:szCs w:val="24"/>
         </w:rPr>
@@ -1303,6 +1283,7 @@
         <w:rPr>
           <w:rStyle w:val="SubtleReference"/>
           <w:rFonts w:ascii="Calibri" w:hAnsi="Calibri" w:cs="Calibri"/>
+          <w:color w:val="auto"/>
           <w:sz w:val="24"/>
           <w:szCs w:val="24"/>
         </w:rPr>
@@ -1312,6 +1293,7 @@
         <w:rPr>
           <w:rStyle w:val="SubtleReference"/>
           <w:rFonts w:ascii="Calibri" w:hAnsi="Calibri" w:cs="Calibri"/>
+          <w:color w:val="auto"/>
           <w:sz w:val="24"/>
           <w:szCs w:val="24"/>
         </w:rPr>
@@ -1322,6 +1304,7 @@
         <w:rPr>
           <w:rStyle w:val="SubtleReference"/>
           <w:rFonts w:ascii="Calibri" w:hAnsi="Calibri" w:cs="Calibri"/>
+          <w:color w:val="auto"/>
           <w:sz w:val="24"/>
           <w:szCs w:val="24"/>
         </w:rPr>
@@ -1332,6 +1315,7 @@
         <w:rPr>
           <w:rStyle w:val="SubtleReference"/>
           <w:rFonts w:ascii="Calibri" w:hAnsi="Calibri" w:cs="Calibri"/>
+          <w:color w:val="auto"/>
           <w:sz w:val="24"/>
           <w:szCs w:val="24"/>
         </w:rPr>
@@ -1342,6 +1326,7 @@
         <w:rPr>
           <w:rStyle w:val="SubtleReference"/>
           <w:rFonts w:ascii="Calibri" w:hAnsi="Calibri" w:cs="Calibri"/>
+          <w:color w:val="auto"/>
           <w:sz w:val="24"/>
           <w:szCs w:val="24"/>
         </w:rPr>
@@ -1352,6 +1337,7 @@
         <w:rPr>
           <w:rStyle w:val="SubtleReference"/>
           <w:rFonts w:ascii="Calibri" w:hAnsi="Calibri" w:cs="Calibri"/>
+          <w:color w:val="auto"/>
           <w:sz w:val="24"/>
           <w:szCs w:val="24"/>
         </w:rPr>
@@ -1483,6 +1469,436 @@
           <w:noProof/>
         </w:rPr>
       </w:pPr>
+    </w:p>
+    <w:p>
+      <w:pPr>
+        <w:rPr>
+          <w:rFonts w:ascii="Calibri" w:hAnsi="Calibri" w:cs="Calibri"/>
+          <w:b/>
+          <w:sz w:val="28"/>
+          <w:szCs w:val="28"/>
+        </w:rPr>
+      </w:pPr>
+      <w:r>
+        <w:rPr>
+          <w:rFonts w:ascii="Calibri" w:hAnsi="Calibri" w:cs="Calibri"/>
+          <w:b/>
+          <w:sz w:val="28"/>
+          <w:szCs w:val="28"/>
+        </w:rPr>
+        <w:t xml:space="preserve">What </w:t>
+      </w:r>
+      <w:r>
+        <w:rPr>
+          <w:rFonts w:ascii="Calibri" w:hAnsi="Calibri" w:cs="Calibri"/>
+          <w:b/>
+          <w:sz w:val="28"/>
+          <w:szCs w:val="28"/>
+        </w:rPr>
+        <w:t>I</w:t>
+      </w:r>
+      <w:r>
+        <w:rPr>
+          <w:rFonts w:ascii="Calibri" w:hAnsi="Calibri" w:cs="Calibri"/>
+          <w:b/>
+          <w:sz w:val="28"/>
+          <w:szCs w:val="28"/>
+        </w:rPr>
+        <w:t xml:space="preserve"> found out</w:t>
+      </w:r>
+      <w:r>
+        <w:rPr>
+          <w:rFonts w:ascii="Calibri" w:hAnsi="Calibri" w:cs="Calibri"/>
+          <w:b/>
+          <w:sz w:val="28"/>
+          <w:szCs w:val="28"/>
+        </w:rPr>
+        <w:t xml:space="preserve"> developing this project</w:t>
+      </w:r>
+      <w:r>
+        <w:rPr>
+          <w:rFonts w:ascii="Calibri" w:hAnsi="Calibri" w:cs="Calibri"/>
+          <w:b/>
+          <w:sz w:val="28"/>
+          <w:szCs w:val="28"/>
+        </w:rPr>
+        <w:t>:</w:t>
+      </w:r>
+    </w:p>
+    <w:p>
+      <w:pPr>
+        <w:rPr>
+          <w:rStyle w:val="SubtleReference"/>
+          <w:rFonts w:ascii="Calibri" w:hAnsi="Calibri" w:cs="Calibri"/>
+          <w:color w:val="auto"/>
+          <w:sz w:val="24"/>
+          <w:szCs w:val="24"/>
+        </w:rPr>
+      </w:pPr>
+      <w:r>
+        <w:rPr>
+          <w:rStyle w:val="SubtleReference"/>
+          <w:rFonts w:ascii="Calibri" w:hAnsi="Calibri" w:cs="Calibri"/>
+          <w:color w:val="auto"/>
+          <w:sz w:val="24"/>
+          <w:szCs w:val="24"/>
+        </w:rPr>
+        <w:t xml:space="preserve">When tackling the task, we wanted to expand functionality without the heavy use of inheritance and to achieve that, the composite and component patterns are utilised to achieve that. </w:t>
+      </w:r>
+    </w:p>
+    <w:p>
+      <w:pPr>
+        <w:rPr>
+          <w:rStyle w:val="SubtleReference"/>
+          <w:rFonts w:ascii="Calibri" w:hAnsi="Calibri" w:cs="Calibri"/>
+          <w:color w:val="auto"/>
+          <w:sz w:val="24"/>
+          <w:szCs w:val="24"/>
+        </w:rPr>
+      </w:pPr>
+    </w:p>
+    <w:p>
+      <w:pPr>
+        <w:rPr>
+          <w:rStyle w:val="SubtleReference"/>
+          <w:rFonts w:ascii="Calibri" w:hAnsi="Calibri" w:cs="Calibri"/>
+          <w:b/>
+          <w:color w:val="auto"/>
+        </w:rPr>
+      </w:pPr>
+      <w:r>
+        <w:rPr>
+          <w:rStyle w:val="SubtleReference"/>
+          <w:rFonts w:ascii="Calibri" w:hAnsi="Calibri" w:cs="Calibri"/>
+          <w:b/>
+          <w:color w:val="auto"/>
+        </w:rPr>
+        <w:t>Issues:</w:t>
+      </w:r>
+    </w:p>
+    <w:p>
+      <w:pPr>
+        <w:rPr>
+          <w:rStyle w:val="SubtleReference"/>
+          <w:rFonts w:ascii="Calibri" w:hAnsi="Calibri" w:cs="Calibri"/>
+          <w:bCs/>
+          <w:color w:val="auto"/>
+          <w:sz w:val="24"/>
+          <w:szCs w:val="24"/>
+        </w:rPr>
+      </w:pPr>
+      <w:r>
+        <w:rPr>
+          <w:rStyle w:val="SubtleReference"/>
+          <w:rFonts w:ascii="Calibri" w:hAnsi="Calibri" w:cs="Calibri"/>
+          <w:bCs/>
+          <w:color w:val="auto"/>
+          <w:sz w:val="24"/>
+          <w:szCs w:val="24"/>
+        </w:rPr>
+        <w:t xml:space="preserve">Some of the biggest issues faced developing the custom project was not the limitations of the hardware but adjusting to C’s lack of OOP concepts </w:t>
+      </w:r>
+      <w:r>
+        <w:rPr>
+          <w:rStyle w:val="SubtleReference"/>
+          <w:rFonts w:ascii="Calibri" w:hAnsi="Calibri" w:cs="Calibri"/>
+          <w:bCs/>
+          <w:color w:val="auto"/>
+          <w:sz w:val="24"/>
+          <w:szCs w:val="24"/>
+        </w:rPr>
+        <w:t>and having to find Procedural alternatives to the concepts taught from both OOP and this unit.</w:t>
+      </w:r>
+    </w:p>
+    <w:p>
+      <w:pPr>
+        <w:rPr>
+          <w:rStyle w:val="SubtleReference"/>
+          <w:rFonts w:ascii="Calibri" w:hAnsi="Calibri" w:cs="Calibri"/>
+          <w:bCs/>
+          <w:color w:val="auto"/>
+          <w:sz w:val="24"/>
+          <w:szCs w:val="24"/>
+        </w:rPr>
+      </w:pPr>
+    </w:p>
+    <w:p>
+      <w:pPr>
+        <w:rPr>
+          <w:sz w:val="24"/>
+          <w:szCs w:val="24"/>
+          <w:lang w:val="en-US"/>
+        </w:rPr>
+      </w:pPr>
+    </w:p>
+    <w:p>
+      <w:pPr>
+        <w:rPr>
+          <w:sz w:val="24"/>
+          <w:szCs w:val="24"/>
+          <w:lang w:val="en-US"/>
+        </w:rPr>
+      </w:pPr>
+      <w:r>
+        <w:rPr>
+          <w:sz w:val="24"/>
+          <w:szCs w:val="24"/>
+          <w:lang w:val="en-US"/>
+        </w:rPr>
+        <w:lastRenderedPageBreak/>
+        <w:t>That’s not to say there were no hurdles with the systems limitations</w:t>
+      </w:r>
+      <w:r>
+        <w:rPr>
+          <w:sz w:val="24"/>
+          <w:szCs w:val="24"/>
+          <w:lang w:val="en-US"/>
+        </w:rPr>
+        <w:t>.</w:t>
+      </w:r>
+    </w:p>
+    <w:p>
+      <w:pPr>
+        <w:rPr>
+          <w:sz w:val="24"/>
+          <w:szCs w:val="24"/>
+          <w:lang w:val="en-US"/>
+        </w:rPr>
+      </w:pPr>
+      <w:r>
+        <w:rPr>
+          <w:noProof/>
+        </w:rPr>
+        <w:drawing>
+          <wp:inline distT="0" distB="0" distL="0" distR="0" wp14:anchorId="4B545989" wp14:editId="53C75D46">
+            <wp:extent cx="5731510" cy="4570730"/>
+            <wp:effectExtent l="0" t="0" r="2540" b="1270"/>
+            <wp:docPr id="7" name="Picture 7" descr="Graphical user interface&#10;&#10;Description automatically generated with low confidence"/>
+            <wp:cNvGraphicFramePr>
+              <a:graphicFrameLocks xmlns:a="http://schemas.openxmlformats.org/drawingml/2006/main" noChangeAspect="1"/>
+            </wp:cNvGraphicFramePr>
+            <a:graphic xmlns:a="http://schemas.openxmlformats.org/drawingml/2006/main">
+              <a:graphicData uri="http://schemas.openxmlformats.org/drawingml/2006/picture">
+                <pic:pic xmlns:pic="http://schemas.openxmlformats.org/drawingml/2006/picture">
+                  <pic:nvPicPr>
+                    <pic:cNvPr id="7" name="Picture 7" descr="Graphical user interface&#10;&#10;Description automatically generated with low confidence"/>
+                    <pic:cNvPicPr/>
+                  </pic:nvPicPr>
+                  <pic:blipFill>
+                    <a:blip r:embed="rId11"/>
+                    <a:stretch>
+                      <a:fillRect/>
+                    </a:stretch>
+                  </pic:blipFill>
+                  <pic:spPr>
+                    <a:xfrm>
+                      <a:off x="0" y="0"/>
+                      <a:ext cx="5731510" cy="4570730"/>
+                    </a:xfrm>
+                    <a:prstGeom prst="rect">
+                      <a:avLst/>
+                    </a:prstGeom>
+                  </pic:spPr>
+                </pic:pic>
+              </a:graphicData>
+            </a:graphic>
+          </wp:inline>
+        </w:drawing>
+      </w:r>
+    </w:p>
+    <w:p>
+      <w:pPr>
+        <w:rPr>
+          <w:sz w:val="24"/>
+          <w:szCs w:val="24"/>
+          <w:lang w:val="en-US"/>
+        </w:rPr>
+      </w:pPr>
+      <w:r>
+        <w:rPr>
+          <w:sz w:val="24"/>
+          <w:szCs w:val="24"/>
+          <w:lang w:val="en-US"/>
+        </w:rPr>
+        <w:t>To explain what is going on here, the idea was to have over 32 Contestants on screen however, the mega drive can only display 80* Hardware sprites at a time. I say I had 32 sprites however that’s not the entire truth since the Mega Drive renders sprites</w:t>
+      </w:r>
+      <w:r>
+        <w:rPr>
+          <w:sz w:val="24"/>
+          <w:szCs w:val="24"/>
+          <w:lang w:val="en-US"/>
+        </w:rPr>
+        <w:t xml:space="preserve"> via</w:t>
+      </w:r>
+      <w:r>
+        <w:rPr>
+          <w:sz w:val="24"/>
+          <w:szCs w:val="24"/>
+          <w:lang w:val="en-US"/>
+        </w:rPr>
+        <w:t xml:space="preserve"> 8x8 tiles</w:t>
+      </w:r>
+      <w:r>
+        <w:rPr>
+          <w:sz w:val="24"/>
+          <w:szCs w:val="24"/>
+          <w:lang w:val="en-US"/>
+        </w:rPr>
+        <w:t xml:space="preserve"> which combined create the entire sprite</w:t>
+      </w:r>
+      <w:r>
+        <w:rPr>
+          <w:sz w:val="24"/>
+          <w:szCs w:val="24"/>
+          <w:lang w:val="en-US"/>
+        </w:rPr>
+        <w:t xml:space="preserve">. For example, a sprite of Sonic would consist of </w:t>
+      </w:r>
+      <w:r>
+        <w:rPr>
+          <w:sz w:val="24"/>
+          <w:szCs w:val="24"/>
+          <w:lang w:val="en-US"/>
+        </w:rPr>
+        <w:t xml:space="preserve">1x2 </w:t>
+      </w:r>
+      <w:r>
+        <w:rPr>
+          <w:sz w:val="24"/>
+          <w:szCs w:val="24"/>
+          <w:lang w:val="en-US"/>
+        </w:rPr>
+        <w:t xml:space="preserve">tiles to create his sprite while a sprite of Dr </w:t>
+      </w:r>
+      <w:proofErr w:type="spellStart"/>
+      <w:r>
+        <w:rPr>
+          <w:sz w:val="24"/>
+          <w:szCs w:val="24"/>
+          <w:lang w:val="en-US"/>
+        </w:rPr>
+        <w:t>Eggman</w:t>
+      </w:r>
+      <w:proofErr w:type="spellEnd"/>
+      <w:r>
+        <w:rPr>
+          <w:sz w:val="24"/>
+          <w:szCs w:val="24"/>
+          <w:lang w:val="en-US"/>
+        </w:rPr>
+        <w:t xml:space="preserve"> </w:t>
+      </w:r>
+      <w:proofErr w:type="gramStart"/>
+      <w:r>
+        <w:rPr>
+          <w:sz w:val="24"/>
+          <w:szCs w:val="24"/>
+          <w:lang w:val="en-US"/>
+        </w:rPr>
+        <w:t>would may</w:t>
+      </w:r>
+      <w:proofErr w:type="gramEnd"/>
+      <w:r>
+        <w:rPr>
+          <w:sz w:val="24"/>
+          <w:szCs w:val="24"/>
+          <w:lang w:val="en-US"/>
+        </w:rPr>
+        <w:t xml:space="preserve"> </w:t>
+      </w:r>
+      <w:r>
+        <w:rPr>
+          <w:sz w:val="24"/>
+          <w:szCs w:val="24"/>
+          <w:lang w:val="en-US"/>
+        </w:rPr>
+        <w:t xml:space="preserve">be 12x12 Tiles. </w:t>
+      </w:r>
+      <w:r>
+        <w:rPr>
+          <w:sz w:val="24"/>
+          <w:szCs w:val="24"/>
+          <w:lang w:val="en-US"/>
+        </w:rPr>
+        <w:t>Simply out,</w:t>
+      </w:r>
+      <w:r>
+        <w:rPr>
+          <w:sz w:val="24"/>
+          <w:szCs w:val="24"/>
+          <w:lang w:val="en-US"/>
+        </w:rPr>
+        <w:t xml:space="preserve"> I wasn’t trying to draw 32 </w:t>
+      </w:r>
+      <w:r>
+        <w:rPr>
+          <w:sz w:val="24"/>
+          <w:szCs w:val="24"/>
+          <w:lang w:val="en-US"/>
+        </w:rPr>
+        <w:t>sprite/tiles</w:t>
+      </w:r>
+      <w:r>
+        <w:rPr>
+          <w:sz w:val="24"/>
+          <w:szCs w:val="24"/>
+          <w:lang w:val="en-US"/>
+        </w:rPr>
+        <w:t>, I was attempting to draw</w:t>
+      </w:r>
+      <w:r>
+        <w:rPr>
+          <w:sz w:val="24"/>
+          <w:szCs w:val="24"/>
+          <w:lang w:val="en-US"/>
+        </w:rPr>
+        <w:t xml:space="preserve"> 32 sets of 4x4</w:t>
+      </w:r>
+      <w:r>
+        <w:rPr>
+          <w:sz w:val="24"/>
+          <w:szCs w:val="24"/>
+          <w:lang w:val="en-US"/>
+        </w:rPr>
+        <w:t xml:space="preserve"> </w:t>
+      </w:r>
+      <w:proofErr w:type="gramStart"/>
+      <w:r>
+        <w:rPr>
+          <w:sz w:val="24"/>
+          <w:szCs w:val="24"/>
+          <w:lang w:val="en-US"/>
+        </w:rPr>
+        <w:t>Tiles</w:t>
+      </w:r>
+      <w:proofErr w:type="gramEnd"/>
+      <w:r>
+        <w:rPr>
+          <w:sz w:val="24"/>
+          <w:szCs w:val="24"/>
+          <w:lang w:val="en-US"/>
+        </w:rPr>
+        <w:t xml:space="preserve"> so the options were to shrink the sprites or reduce the amount of entities.</w:t>
+      </w:r>
+    </w:p>
+    <w:p>
+      <w:pPr>
+        <w:rPr>
+          <w:rStyle w:val="SubtleReference"/>
+          <w:rFonts w:ascii="Calibri" w:hAnsi="Calibri" w:cs="Calibri"/>
+          <w:b/>
+          <w:color w:val="auto"/>
+        </w:rPr>
+      </w:pPr>
+      <w:r>
+        <w:rPr>
+          <w:rStyle w:val="SubtleReference"/>
+          <w:rFonts w:ascii="Calibri" w:hAnsi="Calibri" w:cs="Calibri"/>
+          <w:b/>
+          <w:color w:val="auto"/>
+        </w:rPr>
+        <w:t>Screenshots (Post Repository creation):</w:t>
+      </w:r>
     </w:p>
     <w:p>
       <w:pPr>

</xml_diff>

<commit_message>
Guard entities exist now. still need to implement the guilty system
</commit_message>
<xml_diff>
--- a/Custom Project Report.docx
+++ b/Custom Project Report.docx
@@ -17,6 +17,267 @@
       </w:sdtEndPr>
       <w:sdtContent>
         <w:p>
+          <w:r>
+            <w:rPr>
+              <w:noProof/>
+            </w:rPr>
+            <mc:AlternateContent>
+              <mc:Choice Requires="wps">
+                <w:drawing>
+                  <wp:anchor distT="0" distB="0" distL="114300" distR="114300" simplePos="0" relativeHeight="251659264" behindDoc="0" locked="0" layoutInCell="1" allowOverlap="1" wp14:anchorId="636D14AF" wp14:editId="618FD2B2">
+                    <wp:simplePos x="0" y="0"/>
+                    <wp:positionH relativeFrom="page">
+                      <wp:align>left</wp:align>
+                    </wp:positionH>
+                    <wp:positionV relativeFrom="page">
+                      <wp:posOffset>1162050</wp:posOffset>
+                    </wp:positionV>
+                    <wp:extent cx="7524750" cy="3638550"/>
+                    <wp:effectExtent l="0" t="0" r="0" b="5080"/>
+                    <wp:wrapSquare wrapText="bothSides"/>
+                    <wp:docPr id="154" name="Text Box 154"/>
+                    <wp:cNvGraphicFramePr/>
+                    <a:graphic xmlns:a="http://schemas.openxmlformats.org/drawingml/2006/main">
+                      <a:graphicData uri="http://schemas.microsoft.com/office/word/2010/wordprocessingShape">
+                        <wps:wsp>
+                          <wps:cNvSpPr txBox="1"/>
+                          <wps:spPr>
+                            <a:xfrm>
+                              <a:off x="0" y="0"/>
+                              <a:ext cx="7524750" cy="3638550"/>
+                            </a:xfrm>
+                            <a:prstGeom prst="rect">
+                              <a:avLst/>
+                            </a:prstGeom>
+                            <a:noFill/>
+                            <a:ln w="6350">
+                              <a:noFill/>
+                            </a:ln>
+                            <a:effectLst/>
+                          </wps:spPr>
+                          <wps:style>
+                            <a:lnRef idx="0">
+                              <a:schemeClr val="accent1"/>
+                            </a:lnRef>
+                            <a:fillRef idx="0">
+                              <a:schemeClr val="accent1"/>
+                            </a:fillRef>
+                            <a:effectRef idx="0">
+                              <a:schemeClr val="accent1"/>
+                            </a:effectRef>
+                            <a:fontRef idx="minor">
+                              <a:schemeClr val="dk1"/>
+                            </a:fontRef>
+                          </wps:style>
+                          <wps:txbx>
+                            <w:txbxContent>
+                              <w:p>
+                                <w:pPr>
+                                  <w:jc w:val="right"/>
+                                  <w:rPr>
+                                    <w:color w:val="4472C4" w:themeColor="accent1"/>
+                                    <w:sz w:val="64"/>
+                                    <w:szCs w:val="64"/>
+                                  </w:rPr>
+                                </w:pPr>
+                                <w:sdt>
+                                  <w:sdtPr>
+                                    <w:rPr>
+                                      <w:caps/>
+                                      <w:color w:val="4472C4" w:themeColor="accent1"/>
+                                      <w:sz w:val="64"/>
+                                      <w:szCs w:val="64"/>
+                                    </w:rPr>
+                                    <w:alias w:val="Title"/>
+                                    <w:tag w:val=""/>
+                                    <w:id w:val="630141079"/>
+                                    <w:dataBinding w:prefixMappings="xmlns:ns0='http://purl.org/dc/elements/1.1/' xmlns:ns1='http://schemas.openxmlformats.org/package/2006/metadata/core-properties' " w:xpath="/ns1:coreProperties[1]/ns0:title[1]" w:storeItemID="{6C3C8BC8-F283-45AE-878A-BAB7291924A1}"/>
+                                    <w:text w:multiLine="1"/>
+                                  </w:sdtPr>
+                                  <w:sdtEndPr>
+                                    <w:rPr>
+                                      <w:caps w:val="0"/>
+                                    </w:rPr>
+                                  </w:sdtEndPr>
+                                  <w:sdtContent>
+                                    <w:r>
+                                      <w:rPr>
+                                        <w:caps/>
+                                        <w:color w:val="4472C4" w:themeColor="accent1"/>
+                                        <w:sz w:val="64"/>
+                                        <w:szCs w:val="64"/>
+                                      </w:rPr>
+                                      <w:t>Games PRogramming Custom Project Distinction Report</w:t>
+                                    </w:r>
+                                  </w:sdtContent>
+                                </w:sdt>
+                              </w:p>
+                              <w:sdt>
+                                <w:sdtPr>
+                                  <w:rPr>
+                                    <w:color w:val="404040" w:themeColor="text1" w:themeTint="BF"/>
+                                    <w:sz w:val="36"/>
+                                    <w:szCs w:val="36"/>
+                                  </w:rPr>
+                                  <w:alias w:val="Subtitle"/>
+                                  <w:tag w:val=""/>
+                                  <w:id w:val="1759551507"/>
+                                  <w:dataBinding w:prefixMappings="xmlns:ns0='http://purl.org/dc/elements/1.1/' xmlns:ns1='http://schemas.openxmlformats.org/package/2006/metadata/core-properties' " w:xpath="/ns1:coreProperties[1]/ns0:subject[1]" w:storeItemID="{6C3C8BC8-F283-45AE-878A-BAB7291924A1}"/>
+                                  <w:text/>
+                                </w:sdtPr>
+                                <w:sdtEndPr/>
+                                <w:sdtContent>
+                                  <w:p>
+                                    <w:pPr>
+                                      <w:jc w:val="right"/>
+                                      <w:rPr>
+                                        <w:smallCaps/>
+                                        <w:color w:val="404040" w:themeColor="text1" w:themeTint="BF"/>
+                                        <w:sz w:val="36"/>
+                                        <w:szCs w:val="36"/>
+                                      </w:rPr>
+                                    </w:pPr>
+                                    <w:r>
+                                      <w:rPr>
+                                        <w:color w:val="404040" w:themeColor="text1" w:themeTint="BF"/>
+                                        <w:sz w:val="36"/>
+                                        <w:szCs w:val="36"/>
+                                      </w:rPr>
+                                      <w:t>Or how I lea</w:t>
+                                    </w:r>
+                                    <w:r>
+                                      <w:rPr>
+                                        <w:color w:val="404040" w:themeColor="text1" w:themeTint="BF"/>
+                                        <w:sz w:val="36"/>
+                                        <w:szCs w:val="36"/>
+                                      </w:rPr>
+                                      <w:t>rnt to stop worrying and Love C</w:t>
+                                    </w:r>
+                                  </w:p>
+                                </w:sdtContent>
+                              </w:sdt>
+                            </w:txbxContent>
+                          </wps:txbx>
+                          <wps:bodyPr rot="0" spcFirstLastPara="0" vertOverflow="overflow" horzOverflow="overflow" vert="horz" wrap="square" lIns="1600200" tIns="0" rIns="685800" bIns="0" numCol="1" spcCol="0" rtlCol="0" fromWordArt="0" anchor="b" anchorCtr="0" forceAA="0" compatLnSpc="1">
+                            <a:prstTxWarp prst="textNoShape">
+                              <a:avLst/>
+                            </a:prstTxWarp>
+                            <a:noAutofit/>
+                          </wps:bodyPr>
+                        </wps:wsp>
+                      </a:graphicData>
+                    </a:graphic>
+                    <wp14:sizeRelH relativeFrom="page">
+                      <wp14:pctWidth>0</wp14:pctWidth>
+                    </wp14:sizeRelH>
+                    <wp14:sizeRelV relativeFrom="page">
+                      <wp14:pctHeight>36300</wp14:pctHeight>
+                    </wp14:sizeRelV>
+                  </wp:anchor>
+                </w:drawing>
+              </mc:Choice>
+              <mc:Fallback>
+                <w:pict>
+                  <v:shapetype w14:anchorId="636D14AF" id="_x0000_t202" coordsize="21600,21600" o:spt="202" path="m,l,21600r21600,l21600,xe">
+                    <v:stroke joinstyle="miter"/>
+                    <v:path gradientshapeok="t" o:connecttype="rect"/>
+                  </v:shapetype>
+                  <v:shape id="Text Box 154" o:spid="_x0000_s1026" type="#_x0000_t202" style="position:absolute;margin-left:0;margin-top:91.5pt;width:592.5pt;height:286.5pt;z-index:251659264;visibility:visible;mso-wrap-style:square;mso-width-percent:0;mso-height-percent:363;mso-wrap-distance-left:9pt;mso-wrap-distance-top:0;mso-wrap-distance-right:9pt;mso-wrap-distance-bottom:0;mso-position-horizontal:left;mso-position-horizontal-relative:page;mso-position-vertical:absolute;mso-position-vertical-relative:page;mso-width-percent:0;mso-height-percent:363;mso-width-relative:page;mso-height-relative:page;v-text-anchor:bottom" o:gfxdata="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" filled="f" stroked="f" strokeweight=".5pt">
+                    <v:textbox inset="126pt,0,54pt,0">
+                      <w:txbxContent>
+                        <w:p>
+                          <w:pPr>
+                            <w:jc w:val="right"/>
+                            <w:rPr>
+                              <w:color w:val="4472C4" w:themeColor="accent1"/>
+                              <w:sz w:val="64"/>
+                              <w:szCs w:val="64"/>
+                            </w:rPr>
+                          </w:pPr>
+                          <w:sdt>
+                            <w:sdtPr>
+                              <w:rPr>
+                                <w:caps/>
+                                <w:color w:val="4472C4" w:themeColor="accent1"/>
+                                <w:sz w:val="64"/>
+                                <w:szCs w:val="64"/>
+                              </w:rPr>
+                              <w:alias w:val="Title"/>
+                              <w:tag w:val=""/>
+                              <w:id w:val="630141079"/>
+                              <w:dataBinding w:prefixMappings="xmlns:ns0='http://purl.org/dc/elements/1.1/' xmlns:ns1='http://schemas.openxmlformats.org/package/2006/metadata/core-properties' " w:xpath="/ns1:coreProperties[1]/ns0:title[1]" w:storeItemID="{6C3C8BC8-F283-45AE-878A-BAB7291924A1}"/>
+                              <w:text w:multiLine="1"/>
+                            </w:sdtPr>
+                            <w:sdtEndPr>
+                              <w:rPr>
+                                <w:caps w:val="0"/>
+                              </w:rPr>
+                            </w:sdtEndPr>
+                            <w:sdtContent>
+                              <w:r>
+                                <w:rPr>
+                                  <w:caps/>
+                                  <w:color w:val="4472C4" w:themeColor="accent1"/>
+                                  <w:sz w:val="64"/>
+                                  <w:szCs w:val="64"/>
+                                </w:rPr>
+                                <w:t>Games PRogramming Custom Project Distinction Report</w:t>
+                              </w:r>
+                            </w:sdtContent>
+                          </w:sdt>
+                        </w:p>
+                        <w:sdt>
+                          <w:sdtPr>
+                            <w:rPr>
+                              <w:color w:val="404040" w:themeColor="text1" w:themeTint="BF"/>
+                              <w:sz w:val="36"/>
+                              <w:szCs w:val="36"/>
+                            </w:rPr>
+                            <w:alias w:val="Subtitle"/>
+                            <w:tag w:val=""/>
+                            <w:id w:val="1759551507"/>
+                            <w:dataBinding w:prefixMappings="xmlns:ns0='http://purl.org/dc/elements/1.1/' xmlns:ns1='http://schemas.openxmlformats.org/package/2006/metadata/core-properties' " w:xpath="/ns1:coreProperties[1]/ns0:subject[1]" w:storeItemID="{6C3C8BC8-F283-45AE-878A-BAB7291924A1}"/>
+                            <w:text/>
+                          </w:sdtPr>
+                          <w:sdtEndPr/>
+                          <w:sdtContent>
+                            <w:p>
+                              <w:pPr>
+                                <w:jc w:val="right"/>
+                                <w:rPr>
+                                  <w:smallCaps/>
+                                  <w:color w:val="404040" w:themeColor="text1" w:themeTint="BF"/>
+                                  <w:sz w:val="36"/>
+                                  <w:szCs w:val="36"/>
+                                </w:rPr>
+                              </w:pPr>
+                              <w:r>
+                                <w:rPr>
+                                  <w:color w:val="404040" w:themeColor="text1" w:themeTint="BF"/>
+                                  <w:sz w:val="36"/>
+                                  <w:szCs w:val="36"/>
+                                </w:rPr>
+                                <w:t>Or how I lea</w:t>
+                              </w:r>
+                              <w:r>
+                                <w:rPr>
+                                  <w:color w:val="404040" w:themeColor="text1" w:themeTint="BF"/>
+                                  <w:sz w:val="36"/>
+                                  <w:szCs w:val="36"/>
+                                </w:rPr>
+                                <w:t>rnt to stop worrying and Love C</w:t>
+                              </w:r>
+                            </w:p>
+                          </w:sdtContent>
+                        </w:sdt>
+                      </w:txbxContent>
+                    </v:textbox>
+                    <w10:wrap type="square" anchorx="page" anchory="page"/>
+                  </v:shape>
+                </w:pict>
+              </mc:Fallback>
+            </mc:AlternateContent>
+          </w:r>
           <w:r>
             <w:rPr>
               <w:noProof/>
@@ -216,7 +477,7 @@
                                 <a:avLst/>
                               </a:prstGeom>
                               <a:blipFill>
-                                <a:blip r:embed="rId7"/>
+                                <a:blip r:embed="rId9"/>
                                 <a:stretch>
                                   <a:fillRect r="-7574"/>
                                 </a:stretch>
@@ -268,7 +529,7 @@
                       <v:path arrowok="t" o:connecttype="custom" o:connectlocs="0,0;7315200,0;7315200,1130373;3620757,733885;0,1092249;0,0" o:connectangles="0,0,0,0,0,0"/>
                     </v:shape>
                     <v:rect id="Rectangle 151" o:spid="_x0000_s1028" style="position:absolute;top:95;width:73152;height:12161;visibility:visible;mso-wrap-style:square;v-text-anchor:middle" o:gfxdata="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" stroked="f" strokeweight="1pt">
-                      <v:fill r:id="rId8" o:title="" recolor="t" rotate="t" type="frame"/>
+                      <v:fill r:id="rId10" o:title="" recolor="t" rotate="t" type="frame"/>
                     </v:rect>
                     <w10:wrap anchorx="page" anchory="page"/>
                   </v:group>
@@ -352,6 +613,7 @@
                                   <w:dataBinding w:prefixMappings="xmlns:ns0='http://purl.org/dc/elements/1.1/' xmlns:ns1='http://schemas.openxmlformats.org/package/2006/metadata/core-properties' " w:xpath="/ns1:coreProperties[1]/ns0:creator[1]" w:storeItemID="{6C3C8BC8-F283-45AE-878A-BAB7291924A1}"/>
                                   <w:text/>
                                 </w:sdtPr>
+                                <w:sdtEndPr/>
                                 <w:sdtContent>
                                   <w:p>
                                     <w:pPr>
@@ -397,6 +659,7 @@
                                     <w:dataBinding w:prefixMappings="xmlns:ns0='http://schemas.microsoft.com/office/2006/coverPageProps' " w:xpath="/ns0:CoverPageProperties[1]/ns0:CompanyEmail[1]" w:storeItemID="{55AF091B-3C7A-41E3-B477-F2FDAA23CFDA}"/>
                                     <w:text/>
                                   </w:sdtPr>
+                                  <w:sdtEndPr/>
                                   <w:sdtContent>
                                     <w:r>
                                       <w:rPr>
@@ -431,11 +694,7 @@
               </mc:Choice>
               <mc:Fallback>
                 <w:pict>
-                  <v:shapetype w14:anchorId="1415347B" id="_x0000_t202" coordsize="21600,21600" o:spt="202" path="m,l,21600r21600,l21600,xe">
-                    <v:stroke joinstyle="miter"/>
-                    <v:path gradientshapeok="t" o:connecttype="rect"/>
-                  </v:shapetype>
-                  <v:shape id="Text Box 152" o:spid="_x0000_s1026" type="#_x0000_t202" style="position:absolute;margin-left:0;margin-top:0;width:8in;height:1in;z-index:251660288;visibility:visible;mso-wrap-style:square;mso-width-percent:941;mso-height-percent:92;mso-top-percent:818;mso-wrap-distance-left:9pt;mso-wrap-distance-top:0;mso-wrap-distance-right:9pt;mso-wrap-distance-bottom:0;mso-position-horizontal:center;mso-position-horizontal-relative:page;mso-position-vertical-relative:page;mso-width-percent:941;mso-height-percent:92;mso-top-percent:818;mso-width-relative:page;mso-height-relative:page;v-text-anchor:bottom" o:gfxdata="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" filled="f" stroked="f" strokeweight=".5pt">
+                  <v:shape w14:anchorId="1415347B" id="Text Box 152" o:spid="_x0000_s1027" type="#_x0000_t202" style="position:absolute;margin-left:0;margin-top:0;width:8in;height:1in;z-index:251660288;visibility:visible;mso-wrap-style:square;mso-width-percent:941;mso-height-percent:92;mso-top-percent:818;mso-wrap-distance-left:9pt;mso-wrap-distance-top:0;mso-wrap-distance-right:9pt;mso-wrap-distance-bottom:0;mso-position-horizontal:center;mso-position-horizontal-relative:page;mso-position-vertical-relative:page;mso-width-percent:941;mso-height-percent:92;mso-top-percent:818;mso-width-relative:page;mso-height-relative:page;v-text-anchor:bottom" o:gfxdata="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" filled="f" stroked="f" strokeweight=".5pt">
                     <v:textbox inset="126pt,0,54pt,0">
                       <w:txbxContent>
                         <w:sdt>
@@ -451,6 +710,7 @@
                             <w:dataBinding w:prefixMappings="xmlns:ns0='http://purl.org/dc/elements/1.1/' xmlns:ns1='http://schemas.openxmlformats.org/package/2006/metadata/core-properties' " w:xpath="/ns1:coreProperties[1]/ns0:creator[1]" w:storeItemID="{6C3C8BC8-F283-45AE-878A-BAB7291924A1}"/>
                             <w:text/>
                           </w:sdtPr>
+                          <w:sdtEndPr/>
                           <w:sdtContent>
                             <w:p>
                               <w:pPr>
@@ -496,6 +756,7 @@
                               <w:dataBinding w:prefixMappings="xmlns:ns0='http://schemas.microsoft.com/office/2006/coverPageProps' " w:xpath="/ns0:CoverPageProperties[1]/ns0:CompanyEmail[1]" w:storeItemID="{55AF091B-3C7A-41E3-B477-F2FDAA23CFDA}"/>
                               <w:text/>
                             </w:sdtPr>
+                            <w:sdtEndPr/>
                             <w:sdtContent>
                               <w:r>
                                 <w:rPr>
@@ -516,270 +777,6 @@
               </mc:Fallback>
             </mc:AlternateContent>
           </w:r>
-          <w:r>
-            <w:rPr>
-              <w:noProof/>
-            </w:rPr>
-            <mc:AlternateContent>
-              <mc:Choice Requires="wps">
-                <w:drawing>
-                  <wp:anchor distT="0" distB="0" distL="114300" distR="114300" simplePos="0" relativeHeight="251659264" behindDoc="0" locked="0" layoutInCell="1" allowOverlap="1" wp14:anchorId="636D14AF" wp14:editId="43FCC018">
-                    <wp:simplePos x="0" y="0"/>
-                    <wp:positionH relativeFrom="page">
-                      <wp:align>center</wp:align>
-                    </wp:positionH>
-                    <mc:AlternateContent>
-                      <mc:Choice Requires="wp14">
-                        <wp:positionV relativeFrom="page">
-                          <wp14:pctPosVOffset>30000</wp14:pctPosVOffset>
-                        </wp:positionV>
-                      </mc:Choice>
-                      <mc:Fallback>
-                        <wp:positionV relativeFrom="page">
-                          <wp:posOffset>3207385</wp:posOffset>
-                        </wp:positionV>
-                      </mc:Fallback>
-                    </mc:AlternateContent>
-                    <wp:extent cx="7315200" cy="3638550"/>
-                    <wp:effectExtent l="0" t="0" r="0" b="6350"/>
-                    <wp:wrapSquare wrapText="bothSides"/>
-                    <wp:docPr id="154" name="Text Box 154"/>
-                    <wp:cNvGraphicFramePr/>
-                    <a:graphic xmlns:a="http://schemas.openxmlformats.org/drawingml/2006/main">
-                      <a:graphicData uri="http://schemas.microsoft.com/office/word/2010/wordprocessingShape">
-                        <wps:wsp>
-                          <wps:cNvSpPr txBox="1"/>
-                          <wps:spPr>
-                            <a:xfrm>
-                              <a:off x="0" y="0"/>
-                              <a:ext cx="7315200" cy="3638550"/>
-                            </a:xfrm>
-                            <a:prstGeom prst="rect">
-                              <a:avLst/>
-                            </a:prstGeom>
-                            <a:noFill/>
-                            <a:ln w="6350">
-                              <a:noFill/>
-                            </a:ln>
-                            <a:effectLst/>
-                          </wps:spPr>
-                          <wps:style>
-                            <a:lnRef idx="0">
-                              <a:schemeClr val="accent1"/>
-                            </a:lnRef>
-                            <a:fillRef idx="0">
-                              <a:schemeClr val="accent1"/>
-                            </a:fillRef>
-                            <a:effectRef idx="0">
-                              <a:schemeClr val="accent1"/>
-                            </a:effectRef>
-                            <a:fontRef idx="minor">
-                              <a:schemeClr val="dk1"/>
-                            </a:fontRef>
-                          </wps:style>
-                          <wps:txbx>
-                            <w:txbxContent>
-                              <w:p>
-                                <w:pPr>
-                                  <w:jc w:val="right"/>
-                                  <w:rPr>
-                                    <w:color w:val="4472C4" w:themeColor="accent1"/>
-                                    <w:sz w:val="64"/>
-                                    <w:szCs w:val="64"/>
-                                  </w:rPr>
-                                </w:pPr>
-                                <w:sdt>
-                                  <w:sdtPr>
-                                    <w:rPr>
-                                      <w:caps/>
-                                      <w:color w:val="4472C4" w:themeColor="accent1"/>
-                                      <w:sz w:val="64"/>
-                                      <w:szCs w:val="64"/>
-                                    </w:rPr>
-                                    <w:alias w:val="Title"/>
-                                    <w:tag w:val=""/>
-                                    <w:id w:val="630141079"/>
-                                    <w:dataBinding w:prefixMappings="xmlns:ns0='http://purl.org/dc/elements/1.1/' xmlns:ns1='http://schemas.openxmlformats.org/package/2006/metadata/core-properties' " w:xpath="/ns1:coreProperties[1]/ns0:title[1]" w:storeItemID="{6C3C8BC8-F283-45AE-878A-BAB7291924A1}"/>
-                                    <w:text w:multiLine="1"/>
-                                  </w:sdtPr>
-                                  <w:sdtEndPr>
-                                    <w:rPr>
-                                      <w:caps w:val="0"/>
-                                    </w:rPr>
-                                  </w:sdtEndPr>
-                                  <w:sdtContent>
-                                    <w:r>
-                                      <w:rPr>
-                                        <w:caps/>
-                                        <w:color w:val="4472C4" w:themeColor="accent1"/>
-                                        <w:sz w:val="64"/>
-                                        <w:szCs w:val="64"/>
-                                      </w:rPr>
-                                      <w:t>Games PRogramming Custom Project Distinction Report</w:t>
-                                    </w:r>
-                                  </w:sdtContent>
-                                </w:sdt>
-                              </w:p>
-                              <w:sdt>
-                                <w:sdtPr>
-                                  <w:rPr>
-                                    <w:color w:val="404040" w:themeColor="text1" w:themeTint="BF"/>
-                                    <w:sz w:val="36"/>
-                                    <w:szCs w:val="36"/>
-                                  </w:rPr>
-                                  <w:alias w:val="Subtitle"/>
-                                  <w:tag w:val=""/>
-                                  <w:id w:val="1759551507"/>
-                                  <w:dataBinding w:prefixMappings="xmlns:ns0='http://purl.org/dc/elements/1.1/' xmlns:ns1='http://schemas.openxmlformats.org/package/2006/metadata/core-properties' " w:xpath="/ns1:coreProperties[1]/ns0:subject[1]" w:storeItemID="{6C3C8BC8-F283-45AE-878A-BAB7291924A1}"/>
-                                  <w:text/>
-                                </w:sdtPr>
-                                <w:sdtContent>
-                                  <w:p>
-                                    <w:pPr>
-                                      <w:jc w:val="right"/>
-                                      <w:rPr>
-                                        <w:smallCaps/>
-                                        <w:color w:val="404040" w:themeColor="text1" w:themeTint="BF"/>
-                                        <w:sz w:val="36"/>
-                                        <w:szCs w:val="36"/>
-                                      </w:rPr>
-                                    </w:pPr>
-                                    <w:r>
-                                      <w:rPr>
-                                        <w:color w:val="404040" w:themeColor="text1" w:themeTint="BF"/>
-                                        <w:sz w:val="36"/>
-                                        <w:szCs w:val="36"/>
-                                      </w:rPr>
-                                      <w:t>Or how I lea</w:t>
-                                    </w:r>
-                                    <w:r>
-                                      <w:rPr>
-                                        <w:color w:val="404040" w:themeColor="text1" w:themeTint="BF"/>
-                                        <w:sz w:val="36"/>
-                                        <w:szCs w:val="36"/>
-                                      </w:rPr>
-                                      <w:t>rnt to stop worrying and Love C</w:t>
-                                    </w:r>
-                                  </w:p>
-                                </w:sdtContent>
-                              </w:sdt>
-                            </w:txbxContent>
-                          </wps:txbx>
-                          <wps:bodyPr rot="0" spcFirstLastPara="0" vertOverflow="overflow" horzOverflow="overflow" vert="horz" wrap="square" lIns="1600200" tIns="0" rIns="685800" bIns="0" numCol="1" spcCol="0" rtlCol="0" fromWordArt="0" anchor="b" anchorCtr="0" forceAA="0" compatLnSpc="1">
-                            <a:prstTxWarp prst="textNoShape">
-                              <a:avLst/>
-                            </a:prstTxWarp>
-                            <a:noAutofit/>
-                          </wps:bodyPr>
-                        </wps:wsp>
-                      </a:graphicData>
-                    </a:graphic>
-                    <wp14:sizeRelH relativeFrom="page">
-                      <wp14:pctWidth>94100</wp14:pctWidth>
-                    </wp14:sizeRelH>
-                    <wp14:sizeRelV relativeFrom="page">
-                      <wp14:pctHeight>36300</wp14:pctHeight>
-                    </wp14:sizeRelV>
-                  </wp:anchor>
-                </w:drawing>
-              </mc:Choice>
-              <mc:Fallback>
-                <w:pict>
-                  <v:shape w14:anchorId="636D14AF" id="Text Box 154" o:spid="_x0000_s1027" type="#_x0000_t202" style="position:absolute;margin-left:0;margin-top:0;width:8in;height:286.5pt;z-index:251659264;visibility:visible;mso-wrap-style:square;mso-width-percent:941;mso-height-percent:363;mso-top-percent:300;mso-wrap-distance-left:9pt;mso-wrap-distance-top:0;mso-wrap-distance-right:9pt;mso-wrap-distance-bottom:0;mso-position-horizontal:center;mso-position-horizontal-relative:page;mso-position-vertical-relative:page;mso-width-percent:941;mso-height-percent:363;mso-top-percent:300;mso-width-relative:page;mso-height-relative:page;v-text-anchor:bottom" o:gfxdata="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" filled="f" stroked="f" strokeweight=".5pt">
-                    <v:textbox inset="126pt,0,54pt,0">
-                      <w:txbxContent>
-                        <w:p>
-                          <w:pPr>
-                            <w:jc w:val="right"/>
-                            <w:rPr>
-                              <w:color w:val="4472C4" w:themeColor="accent1"/>
-                              <w:sz w:val="64"/>
-                              <w:szCs w:val="64"/>
-                            </w:rPr>
-                          </w:pPr>
-                          <w:sdt>
-                            <w:sdtPr>
-                              <w:rPr>
-                                <w:caps/>
-                                <w:color w:val="4472C4" w:themeColor="accent1"/>
-                                <w:sz w:val="64"/>
-                                <w:szCs w:val="64"/>
-                              </w:rPr>
-                              <w:alias w:val="Title"/>
-                              <w:tag w:val=""/>
-                              <w:id w:val="630141079"/>
-                              <w:dataBinding w:prefixMappings="xmlns:ns0='http://purl.org/dc/elements/1.1/' xmlns:ns1='http://schemas.openxmlformats.org/package/2006/metadata/core-properties' " w:xpath="/ns1:coreProperties[1]/ns0:title[1]" w:storeItemID="{6C3C8BC8-F283-45AE-878A-BAB7291924A1}"/>
-                              <w:text w:multiLine="1"/>
-                            </w:sdtPr>
-                            <w:sdtEndPr>
-                              <w:rPr>
-                                <w:caps w:val="0"/>
-                              </w:rPr>
-                            </w:sdtEndPr>
-                            <w:sdtContent>
-                              <w:r>
-                                <w:rPr>
-                                  <w:caps/>
-                                  <w:color w:val="4472C4" w:themeColor="accent1"/>
-                                  <w:sz w:val="64"/>
-                                  <w:szCs w:val="64"/>
-                                </w:rPr>
-                                <w:t>Games PRogramming Custom Project Distinction Report</w:t>
-                              </w:r>
-                            </w:sdtContent>
-                          </w:sdt>
-                        </w:p>
-                        <w:sdt>
-                          <w:sdtPr>
-                            <w:rPr>
-                              <w:color w:val="404040" w:themeColor="text1" w:themeTint="BF"/>
-                              <w:sz w:val="36"/>
-                              <w:szCs w:val="36"/>
-                            </w:rPr>
-                            <w:alias w:val="Subtitle"/>
-                            <w:tag w:val=""/>
-                            <w:id w:val="1759551507"/>
-                            <w:dataBinding w:prefixMappings="xmlns:ns0='http://purl.org/dc/elements/1.1/' xmlns:ns1='http://schemas.openxmlformats.org/package/2006/metadata/core-properties' " w:xpath="/ns1:coreProperties[1]/ns0:subject[1]" w:storeItemID="{6C3C8BC8-F283-45AE-878A-BAB7291924A1}"/>
-                            <w:text/>
-                          </w:sdtPr>
-                          <w:sdtContent>
-                            <w:p>
-                              <w:pPr>
-                                <w:jc w:val="right"/>
-                                <w:rPr>
-                                  <w:smallCaps/>
-                                  <w:color w:val="404040" w:themeColor="text1" w:themeTint="BF"/>
-                                  <w:sz w:val="36"/>
-                                  <w:szCs w:val="36"/>
-                                </w:rPr>
-                              </w:pPr>
-                              <w:r>
-                                <w:rPr>
-                                  <w:color w:val="404040" w:themeColor="text1" w:themeTint="BF"/>
-                                  <w:sz w:val="36"/>
-                                  <w:szCs w:val="36"/>
-                                </w:rPr>
-                                <w:t>Or how I lea</w:t>
-                              </w:r>
-                              <w:r>
-                                <w:rPr>
-                                  <w:color w:val="404040" w:themeColor="text1" w:themeTint="BF"/>
-                                  <w:sz w:val="36"/>
-                                  <w:szCs w:val="36"/>
-                                </w:rPr>
-                                <w:t>rnt to stop worrying and Love C</w:t>
-                              </w:r>
-                            </w:p>
-                          </w:sdtContent>
-                        </w:sdt>
-                      </w:txbxContent>
-                    </v:textbox>
-                    <w10:wrap type="square" anchorx="page" anchory="page"/>
-                  </v:shape>
-                </w:pict>
-              </mc:Fallback>
-            </mc:AlternateContent>
-          </w:r>
         </w:p>
         <w:p>
           <w:pPr>
@@ -789,6 +786,67 @@
           </w:pPr>
           <w:r>
             <w:rPr>
+              <w:noProof/>
+            </w:rPr>
+            <w:drawing>
+              <wp:anchor distT="0" distB="0" distL="114300" distR="114300" simplePos="0" relativeHeight="251663360" behindDoc="0" locked="0" layoutInCell="1" allowOverlap="1" wp14:anchorId="28996DC1" wp14:editId="5BA1FF2E">
+                <wp:simplePos x="0" y="0"/>
+                <wp:positionH relativeFrom="margin">
+                  <wp:align>right</wp:align>
+                </wp:positionH>
+                <wp:positionV relativeFrom="paragraph">
+                  <wp:posOffset>3848100</wp:posOffset>
+                </wp:positionV>
+                <wp:extent cx="4124325" cy="2062163"/>
+                <wp:effectExtent l="0" t="0" r="0" b="0"/>
+                <wp:wrapNone/>
+                <wp:docPr id="3" name="Picture 3" descr="Graphical user interface&#10;&#10;Description automatically generated"/>
+                <wp:cNvGraphicFramePr>
+                  <a:graphicFrameLocks xmlns:a="http://schemas.openxmlformats.org/drawingml/2006/main" noChangeAspect="1"/>
+                </wp:cNvGraphicFramePr>
+                <a:graphic xmlns:a="http://schemas.openxmlformats.org/drawingml/2006/main">
+                  <a:graphicData uri="http://schemas.openxmlformats.org/drawingml/2006/picture">
+                    <pic:pic xmlns:pic="http://schemas.openxmlformats.org/drawingml/2006/picture">
+                      <pic:nvPicPr>
+                        <pic:cNvPr id="3" name="Picture 3" descr="Graphical user interface&#10;&#10;Description automatically generated"/>
+                        <pic:cNvPicPr>
+                          <a:picLocks noChangeAspect="1" noChangeArrowheads="1"/>
+                        </pic:cNvPicPr>
+                      </pic:nvPicPr>
+                      <pic:blipFill>
+                        <a:blip r:embed="rId11" cstate="print">
+                          <a:extLst>
+                            <a:ext uri="{28A0092B-C50C-407E-A947-70E740481C1C}">
+                              <a14:useLocalDpi xmlns:a14="http://schemas.microsoft.com/office/drawing/2010/main" val="0"/>
+                            </a:ext>
+                          </a:extLst>
+                        </a:blip>
+                        <a:srcRect/>
+                        <a:stretch>
+                          <a:fillRect/>
+                        </a:stretch>
+                      </pic:blipFill>
+                      <pic:spPr bwMode="auto">
+                        <a:xfrm>
+                          <a:off x="0" y="0"/>
+                          <a:ext cx="4124325" cy="2062163"/>
+                        </a:xfrm>
+                        <a:prstGeom prst="rect">
+                          <a:avLst/>
+                        </a:prstGeom>
+                        <a:noFill/>
+                        <a:ln>
+                          <a:noFill/>
+                        </a:ln>
+                      </pic:spPr>
+                    </pic:pic>
+                  </a:graphicData>
+                </a:graphic>
+              </wp:anchor>
+            </w:drawing>
+          </w:r>
+          <w:r>
+            <w:rPr>
               <w:lang w:val="en-US"/>
             </w:rPr>
             <w:br w:type="page"/>
@@ -830,14 +888,65 @@
           <w:sz w:val="24"/>
         </w:rPr>
       </w:pPr>
-      <w:r>
-        <w:rPr>
-          <w:rStyle w:val="SubtleReference"/>
-          <w:rFonts w:ascii="Calibri" w:hAnsi="Calibri" w:cs="Calibri"/>
-          <w:color w:val="auto"/>
-          <w:sz w:val="24"/>
-        </w:rPr>
-        <w:t>Visual Studio Code</w:t>
+      <w:hyperlink r:id="rId12" w:history="1">
+        <w:r>
+          <w:rPr>
+            <w:rStyle w:val="Hyperlink"/>
+            <w:rFonts w:ascii="Calibri" w:hAnsi="Calibri" w:cs="Calibri"/>
+            <w:sz w:val="24"/>
+            <w:szCs w:val="28"/>
+          </w:rPr>
+          <w:t>Visual Studio Code</w:t>
+        </w:r>
+      </w:hyperlink>
+      <w:r>
+        <w:rPr>
+          <w:rStyle w:val="SubtleReference"/>
+          <w:rFonts w:ascii="Calibri" w:hAnsi="Calibri" w:cs="Calibri"/>
+          <w:color w:val="auto"/>
+          <w:sz w:val="24"/>
+        </w:rPr>
+        <w:t xml:space="preserve"> w/</w:t>
+      </w:r>
+      <w:hyperlink r:id="rId13" w:history="1">
+        <w:r>
+          <w:rPr>
+            <w:rStyle w:val="Hyperlink"/>
+            <w:rFonts w:ascii="Calibri" w:hAnsi="Calibri" w:cs="Calibri"/>
+            <w:sz w:val="24"/>
+            <w:szCs w:val="28"/>
+          </w:rPr>
+          <w:t>SGDK</w:t>
+        </w:r>
+      </w:hyperlink>
+      <w:r>
+        <w:rPr>
+          <w:rStyle w:val="SubtleReference"/>
+          <w:rFonts w:ascii="Calibri" w:hAnsi="Calibri" w:cs="Calibri"/>
+          <w:color w:val="auto"/>
+          <w:sz w:val="24"/>
+        </w:rPr>
+        <w:t xml:space="preserve"> &amp; </w:t>
+      </w:r>
+      <w:hyperlink r:id="rId14" w:history="1">
+        <w:r>
+          <w:rPr>
+            <w:rStyle w:val="Hyperlink"/>
+            <w:rFonts w:ascii="Calibri" w:hAnsi="Calibri" w:cs="Calibri"/>
+            <w:sz w:val="24"/>
+            <w:szCs w:val="28"/>
+          </w:rPr>
+          <w:t>C/C++</w:t>
+        </w:r>
+      </w:hyperlink>
+      <w:r>
+        <w:rPr>
+          <w:rStyle w:val="SubtleReference"/>
+          <w:rFonts w:ascii="Calibri" w:hAnsi="Calibri" w:cs="Calibri"/>
+          <w:color w:val="auto"/>
+          <w:sz w:val="24"/>
+        </w:rPr>
+        <w:t xml:space="preserve"> Plugins</w:t>
       </w:r>
     </w:p>
     <w:p>
@@ -854,14 +963,25 @@
           <w:sz w:val="24"/>
         </w:rPr>
       </w:pPr>
-      <w:r>
-        <w:rPr>
-          <w:rStyle w:val="SubtleReference"/>
-          <w:rFonts w:ascii="Calibri" w:hAnsi="Calibri" w:cs="Calibri"/>
-          <w:color w:val="auto"/>
-          <w:sz w:val="24"/>
-        </w:rPr>
-        <w:t>Git command Line</w:t>
+      <w:hyperlink r:id="rId15" w:history="1">
+        <w:r>
+          <w:rPr>
+            <w:rStyle w:val="Hyperlink"/>
+            <w:rFonts w:ascii="Calibri" w:hAnsi="Calibri" w:cs="Calibri"/>
+            <w:sz w:val="24"/>
+            <w:szCs w:val="28"/>
+          </w:rPr>
+          <w:t>Java Runtime Environment</w:t>
+        </w:r>
+      </w:hyperlink>
+      <w:r>
+        <w:rPr>
+          <w:rStyle w:val="SubtleReference"/>
+          <w:rFonts w:ascii="Calibri" w:hAnsi="Calibri" w:cs="Calibri"/>
+          <w:color w:val="auto"/>
+          <w:sz w:val="24"/>
+        </w:rPr>
+        <w:t xml:space="preserve"> (Links are provided on the Repo for SGDK however best to go to the source)</w:t>
       </w:r>
     </w:p>
     <w:p>
@@ -885,7 +1005,7 @@
           <w:color w:val="auto"/>
           <w:sz w:val="24"/>
         </w:rPr>
-        <w:t>Stack Overflow</w:t>
+        <w:t>Git command Line</w:t>
       </w:r>
     </w:p>
     <w:p>
@@ -902,15 +1022,17 @@
           <w:sz w:val="24"/>
         </w:rPr>
       </w:pPr>
-      <w:r>
-        <w:rPr>
-          <w:rStyle w:val="SubtleReference"/>
-          <w:rFonts w:ascii="Calibri" w:hAnsi="Calibri" w:cs="Calibri"/>
-          <w:color w:val="auto"/>
-          <w:sz w:val="24"/>
-        </w:rPr>
-        <w:t>Sega Genesis Development Kit (SGDK)</w:t>
-      </w:r>
+      <w:hyperlink r:id="rId16" w:history="1">
+        <w:r>
+          <w:rPr>
+            <w:rStyle w:val="Hyperlink"/>
+            <w:rFonts w:ascii="Calibri" w:hAnsi="Calibri" w:cs="Calibri"/>
+            <w:sz w:val="24"/>
+            <w:szCs w:val="28"/>
+          </w:rPr>
+          <w:t>Ohsat Tutorials</w:t>
+        </w:r>
+      </w:hyperlink>
     </w:p>
     <w:p>
       <w:pPr>
@@ -933,6 +1055,56 @@
           <w:color w:val="auto"/>
           <w:sz w:val="24"/>
         </w:rPr>
+        <w:t>Stack Overflow</w:t>
+      </w:r>
+    </w:p>
+    <w:p>
+      <w:pPr>
+        <w:pStyle w:val="ListParagraph"/>
+        <w:numPr>
+          <w:ilvl w:val="0"/>
+          <w:numId w:val="1"/>
+        </w:numPr>
+        <w:rPr>
+          <w:rStyle w:val="SubtleReference"/>
+          <w:rFonts w:ascii="Calibri" w:hAnsi="Calibri" w:cs="Calibri"/>
+          <w:color w:val="auto"/>
+          <w:sz w:val="24"/>
+        </w:rPr>
+      </w:pPr>
+      <w:hyperlink r:id="rId17" w:history="1">
+        <w:r>
+          <w:rPr>
+            <w:rStyle w:val="Hyperlink"/>
+            <w:rFonts w:ascii="Calibri" w:hAnsi="Calibri" w:cs="Calibri"/>
+            <w:sz w:val="24"/>
+            <w:szCs w:val="28"/>
+          </w:rPr>
+          <w:t>Sega Genesis Development Kit (SGDK)</w:t>
+        </w:r>
+      </w:hyperlink>
+    </w:p>
+    <w:p>
+      <w:pPr>
+        <w:pStyle w:val="ListParagraph"/>
+        <w:numPr>
+          <w:ilvl w:val="0"/>
+          <w:numId w:val="1"/>
+        </w:numPr>
+        <w:rPr>
+          <w:rStyle w:val="SubtleReference"/>
+          <w:rFonts w:ascii="Calibri" w:hAnsi="Calibri" w:cs="Calibri"/>
+          <w:color w:val="auto"/>
+          <w:sz w:val="24"/>
+        </w:rPr>
+      </w:pPr>
+      <w:r>
+        <w:rPr>
+          <w:rStyle w:val="SubtleReference"/>
+          <w:rFonts w:ascii="Calibri" w:hAnsi="Calibri" w:cs="Calibri"/>
+          <w:color w:val="auto"/>
+          <w:sz w:val="24"/>
+        </w:rPr>
         <w:t>SGDK Help Discord</w:t>
       </w:r>
     </w:p>
@@ -942,6 +1114,153 @@
           <w:lang w:val="en-US"/>
         </w:rPr>
       </w:pPr>
+    </w:p>
+    <w:p>
+      <w:pPr>
+        <w:rPr>
+          <w:lang w:val="en-US"/>
+        </w:rPr>
+      </w:pPr>
+      <w:r>
+        <w:rPr>
+          <w:rStyle w:val="SubtleReference"/>
+          <w:rFonts w:ascii="Calibri" w:hAnsi="Calibri" w:cs="Calibri"/>
+          <w:b/>
+          <w:color w:val="auto"/>
+        </w:rPr>
+        <w:t>Setting up the Environment</w:t>
+      </w:r>
+      <w:r>
+        <w:rPr>
+          <w:rStyle w:val="SubtleReference"/>
+          <w:rFonts w:ascii="Calibri" w:hAnsi="Calibri" w:cs="Calibri"/>
+          <w:b/>
+          <w:color w:val="auto"/>
+        </w:rPr>
+        <w:t xml:space="preserve"> (For Windows)</w:t>
+      </w:r>
+    </w:p>
+    <w:p>
+      <w:pPr>
+        <w:rPr>
+          <w:sz w:val="24"/>
+          <w:szCs w:val="24"/>
+          <w:lang w:val="en-US"/>
+        </w:rPr>
+      </w:pPr>
+      <w:r>
+        <w:rPr>
+          <w:sz w:val="24"/>
+          <w:szCs w:val="24"/>
+          <w:lang w:val="en-US"/>
+        </w:rPr>
+        <w:t>The</w:t>
+      </w:r>
+      <w:r>
+        <w:rPr>
+          <w:sz w:val="24"/>
+          <w:szCs w:val="24"/>
+          <w:lang w:val="en-US"/>
+        </w:rPr>
+        <w:t xml:space="preserve"> source code </w:t>
+      </w:r>
+      <w:r>
+        <w:rPr>
+          <w:sz w:val="24"/>
+          <w:szCs w:val="24"/>
+          <w:lang w:val="en-US"/>
+        </w:rPr>
+        <w:t xml:space="preserve">of the project </w:t>
+      </w:r>
+      <w:r>
+        <w:rPr>
+          <w:sz w:val="24"/>
+          <w:szCs w:val="24"/>
+          <w:lang w:val="en-US"/>
+        </w:rPr>
+        <w:t>is written in C however a special compiler will need</w:t>
+      </w:r>
+      <w:r>
+        <w:rPr>
+          <w:sz w:val="24"/>
+          <w:szCs w:val="24"/>
+          <w:lang w:val="en-US"/>
+        </w:rPr>
+        <w:t>ed</w:t>
+      </w:r>
+      <w:r>
+        <w:rPr>
+          <w:sz w:val="24"/>
+          <w:szCs w:val="24"/>
+          <w:lang w:val="en-US"/>
+        </w:rPr>
+        <w:t xml:space="preserve"> to create the roms that the console can read. Java RE should be installed as some tools that come with the framework requires it to run them. These tools are essential for converting assets into formats the Mega Drive can process. After the SGDK has been extracted to a location, the library needs to be compiled. Call the following command in the command console: “SGDK_PATH\bin\make -f SGDK_PATH</w:t>
+      </w:r>
+      <w:r>
+        <w:rPr>
+          <w:sz w:val="24"/>
+          <w:szCs w:val="24"/>
+          <w:lang w:val="en-US"/>
+        </w:rPr>
+        <w:t>\makelib.gen</w:t>
+      </w:r>
+      <w:r>
+        <w:rPr>
+          <w:sz w:val="24"/>
+          <w:szCs w:val="24"/>
+          <w:lang w:val="en-US"/>
+        </w:rPr>
+        <w:t>”</w:t>
+      </w:r>
+      <w:r>
+        <w:rPr>
+          <w:sz w:val="24"/>
+          <w:szCs w:val="24"/>
+          <w:lang w:val="en-US"/>
+        </w:rPr>
+        <w:t>. Replace the SGDK_Path with the location of the extracted folder.</w:t>
+      </w:r>
+      <w:r>
+        <w:rPr>
+          <w:sz w:val="24"/>
+          <w:szCs w:val="24"/>
+          <w:lang w:val="en-US"/>
+        </w:rPr>
+        <w:t xml:space="preserve"> </w:t>
+      </w:r>
+    </w:p>
+    <w:p>
+      <w:pPr>
+        <w:rPr>
+          <w:sz w:val="24"/>
+          <w:szCs w:val="24"/>
+          <w:lang w:val="en-US"/>
+        </w:rPr>
+      </w:pPr>
+      <w:r>
+        <w:rPr>
+          <w:sz w:val="24"/>
+          <w:szCs w:val="24"/>
+          <w:lang w:val="en-US"/>
+        </w:rPr>
+        <w:t xml:space="preserve">Visual Studio Code has a plugin that simplifies the process by adding shortcuts to compile roms and build project files. </w:t>
+      </w:r>
+      <w:r>
+        <w:rPr>
+          <w:sz w:val="24"/>
+          <w:szCs w:val="24"/>
+          <w:lang w:val="en-US"/>
+        </w:rPr>
+        <w:t xml:space="preserve">Install it, make sure the integrated Terminal is set to gens-code and the environment should be good to go. Roms that are compiled will be found in the out folder named “Rom.bin” It is possible to install it on other OS’s however no attempts were made to learn how. </w:t>
+      </w:r>
+      <w:r>
+        <w:rPr>
+          <w:sz w:val="24"/>
+          <w:szCs w:val="24"/>
+          <w:lang w:val="en-US"/>
+        </w:rPr>
+        <w:t>The main Github Repository includes ways to install SGDK on Mac OS X, Linux and through Docker.</w:t>
+      </w:r>
     </w:p>
     <w:p>
       <w:pPr>
@@ -952,14 +1271,161 @@
           <w:szCs w:val="28"/>
         </w:rPr>
       </w:pPr>
-      <w:r>
+    </w:p>
+    <w:p>
+      <w:pPr>
         <w:rPr>
           <w:rFonts w:ascii="Calibri" w:hAnsi="Calibri" w:cs="Calibri"/>
           <w:b/>
           <w:sz w:val="28"/>
           <w:szCs w:val="28"/>
         </w:rPr>
-        <w:t xml:space="preserve">Tasks undertaken: </w:t>
+      </w:pPr>
+    </w:p>
+    <w:p>
+      <w:pPr>
+        <w:rPr>
+          <w:rFonts w:ascii="Calibri" w:hAnsi="Calibri" w:cs="Calibri"/>
+          <w:b/>
+          <w:sz w:val="28"/>
+          <w:szCs w:val="28"/>
+        </w:rPr>
+      </w:pPr>
+    </w:p>
+    <w:p>
+      <w:pPr>
+        <w:rPr>
+          <w:rFonts w:ascii="Calibri" w:hAnsi="Calibri" w:cs="Calibri"/>
+          <w:b/>
+          <w:sz w:val="28"/>
+          <w:szCs w:val="28"/>
+        </w:rPr>
+      </w:pPr>
+    </w:p>
+    <w:p>
+      <w:pPr>
+        <w:rPr>
+          <w:rFonts w:ascii="Calibri" w:hAnsi="Calibri" w:cs="Calibri"/>
+          <w:b/>
+          <w:sz w:val="28"/>
+          <w:szCs w:val="28"/>
+        </w:rPr>
+      </w:pPr>
+    </w:p>
+    <w:p>
+      <w:pPr>
+        <w:rPr>
+          <w:rFonts w:ascii="Calibri" w:hAnsi="Calibri" w:cs="Calibri"/>
+          <w:b/>
+          <w:sz w:val="28"/>
+          <w:szCs w:val="28"/>
+        </w:rPr>
+      </w:pPr>
+    </w:p>
+    <w:p>
+      <w:pPr>
+        <w:rPr>
+          <w:rFonts w:ascii="Calibri" w:hAnsi="Calibri" w:cs="Calibri"/>
+          <w:b/>
+          <w:sz w:val="28"/>
+          <w:szCs w:val="28"/>
+        </w:rPr>
+      </w:pPr>
+    </w:p>
+    <w:p>
+      <w:pPr>
+        <w:rPr>
+          <w:rFonts w:ascii="Calibri" w:hAnsi="Calibri" w:cs="Calibri"/>
+          <w:b/>
+          <w:sz w:val="28"/>
+          <w:szCs w:val="28"/>
+        </w:rPr>
+      </w:pPr>
+    </w:p>
+    <w:p>
+      <w:pPr>
+        <w:rPr>
+          <w:rFonts w:ascii="Calibri" w:hAnsi="Calibri" w:cs="Calibri"/>
+          <w:b/>
+          <w:sz w:val="28"/>
+          <w:szCs w:val="28"/>
+        </w:rPr>
+      </w:pPr>
+    </w:p>
+    <w:p>
+      <w:pPr>
+        <w:rPr>
+          <w:rFonts w:ascii="Calibri" w:hAnsi="Calibri" w:cs="Calibri"/>
+          <w:b/>
+          <w:sz w:val="28"/>
+          <w:szCs w:val="28"/>
+        </w:rPr>
+      </w:pPr>
+    </w:p>
+    <w:p>
+      <w:pPr>
+        <w:rPr>
+          <w:rFonts w:ascii="Calibri" w:hAnsi="Calibri" w:cs="Calibri"/>
+          <w:b/>
+          <w:sz w:val="28"/>
+          <w:szCs w:val="28"/>
+        </w:rPr>
+      </w:pPr>
+    </w:p>
+    <w:p>
+      <w:pPr>
+        <w:rPr>
+          <w:rFonts w:ascii="Calibri" w:hAnsi="Calibri" w:cs="Calibri"/>
+          <w:b/>
+          <w:sz w:val="24"/>
+          <w:szCs w:val="24"/>
+        </w:rPr>
+      </w:pPr>
+      <w:r>
+        <w:rPr>
+          <w:rFonts w:ascii="Calibri" w:hAnsi="Calibri" w:cs="Calibri"/>
+          <w:b/>
+          <w:sz w:val="28"/>
+          <w:szCs w:val="28"/>
+        </w:rPr>
+        <w:t>Tasks undertaken</w:t>
+      </w:r>
+      <w:r>
+        <w:rPr>
+          <w:rFonts w:ascii="Calibri" w:hAnsi="Calibri" w:cs="Calibri"/>
+          <w:b/>
+          <w:sz w:val="24"/>
+          <w:szCs w:val="24"/>
+        </w:rPr>
+        <w:t xml:space="preserve"> </w:t>
+      </w:r>
+    </w:p>
+    <w:p>
+      <w:pPr>
+        <w:rPr>
+          <w:rFonts w:ascii="Calibri" w:hAnsi="Calibri" w:cs="Calibri"/>
+          <w:b/>
+          <w:sz w:val="24"/>
+          <w:szCs w:val="24"/>
+        </w:rPr>
+      </w:pPr>
+      <w:r>
+        <w:rPr>
+          <w:rFonts w:ascii="Calibri" w:hAnsi="Calibri" w:cs="Calibri"/>
+          <w:b/>
+          <w:sz w:val="24"/>
+          <w:szCs w:val="24"/>
+        </w:rPr>
+        <w:t>Designing the Program</w:t>
+      </w:r>
+      <w:r>
+        <w:rPr>
+          <w:rFonts w:ascii="Calibri" w:hAnsi="Calibri" w:cs="Calibri"/>
+          <w:b/>
+          <w:sz w:val="24"/>
+          <w:szCs w:val="24"/>
+        </w:rPr>
+        <w:t xml:space="preserve">: </w:t>
       </w:r>
     </w:p>
     <w:p>
@@ -1226,7 +1692,7 @@
                     </pic:cNvPicPr>
                   </pic:nvPicPr>
                   <pic:blipFill>
-                    <a:blip r:embed="rId9" cstate="print">
+                    <a:blip r:embed="rId18" cstate="print">
                       <a:extLst>
                         <a:ext uri="{28A0092B-C50C-407E-A947-70E740481C1C}">
                           <a14:useLocalDpi xmlns:a14="http://schemas.microsoft.com/office/drawing/2010/main" val="0"/>
@@ -1261,22 +1727,80 @@
     <w:p>
       <w:pPr>
         <w:rPr>
-          <w:rStyle w:val="SubtleReference"/>
-          <w:rFonts w:ascii="Calibri" w:hAnsi="Calibri" w:cs="Calibri"/>
-          <w:color w:val="auto"/>
-          <w:sz w:val="24"/>
-          <w:szCs w:val="24"/>
-        </w:rPr>
-      </w:pPr>
-      <w:r>
-        <w:rPr>
-          <w:rStyle w:val="SubtleReference"/>
-          <w:rFonts w:ascii="Calibri" w:hAnsi="Calibri" w:cs="Calibri"/>
-          <w:color w:val="auto"/>
+          <w:rFonts w:ascii="Calibri" w:hAnsi="Calibri" w:cs="Calibri"/>
+          <w:b/>
+          <w:sz w:val="24"/>
+          <w:szCs w:val="24"/>
+        </w:rPr>
+      </w:pPr>
+    </w:p>
+    <w:p>
+      <w:pPr>
+        <w:rPr>
+          <w:rFonts w:ascii="Calibri" w:hAnsi="Calibri" w:cs="Calibri"/>
+          <w:b/>
+          <w:sz w:val="24"/>
+          <w:szCs w:val="24"/>
+        </w:rPr>
+      </w:pPr>
+    </w:p>
+    <w:p>
+      <w:pPr>
+        <w:rPr>
+          <w:rFonts w:ascii="Calibri" w:hAnsi="Calibri" w:cs="Calibri"/>
+          <w:b/>
+          <w:sz w:val="24"/>
+          <w:szCs w:val="24"/>
+        </w:rPr>
+      </w:pPr>
+    </w:p>
+    <w:p>
+      <w:pPr>
+        <w:rPr>
+          <w:rFonts w:ascii="Calibri" w:hAnsi="Calibri" w:cs="Calibri"/>
+          <w:b/>
+          <w:sz w:val="24"/>
+          <w:szCs w:val="24"/>
+        </w:rPr>
+      </w:pPr>
+      <w:r>
+        <w:rPr>
+          <w:rFonts w:ascii="Calibri" w:hAnsi="Calibri" w:cs="Calibri"/>
+          <w:b/>
           <w:sz w:val="24"/>
           <w:szCs w:val="24"/>
         </w:rPr>
         <w:lastRenderedPageBreak/>
+        <w:t>Implementing the Game State</w:t>
+      </w:r>
+      <w:r>
+        <w:rPr>
+          <w:rFonts w:ascii="Calibri" w:hAnsi="Calibri" w:cs="Calibri"/>
+          <w:b/>
+          <w:sz w:val="24"/>
+          <w:szCs w:val="24"/>
+        </w:rPr>
+        <w:t xml:space="preserve">: </w:t>
+      </w:r>
+    </w:p>
+    <w:p>
+      <w:pPr>
+        <w:rPr>
+          <w:rStyle w:val="SubtleReference"/>
+          <w:rFonts w:ascii="Calibri" w:hAnsi="Calibri" w:cs="Calibri"/>
+          <w:color w:val="auto"/>
+          <w:sz w:val="24"/>
+          <w:szCs w:val="24"/>
+        </w:rPr>
+      </w:pPr>
+      <w:r>
+        <w:rPr>
+          <w:rStyle w:val="SubtleReference"/>
+          <w:rFonts w:ascii="Calibri" w:hAnsi="Calibri" w:cs="Calibri"/>
+          <w:color w:val="auto"/>
+          <w:sz w:val="24"/>
+          <w:szCs w:val="24"/>
+        </w:rPr>
         <w:t>The next step taken was to get the Game</w:t>
       </w:r>
       <w:r>
@@ -1297,55 +1821,12 @@
           <w:sz w:val="24"/>
           <w:szCs w:val="24"/>
         </w:rPr>
-        <w:t xml:space="preserve"> States working via </w:t>
-      </w:r>
-      <w:proofErr w:type="spellStart"/>
-      <w:r>
-        <w:rPr>
-          <w:rStyle w:val="SubtleReference"/>
-          <w:rFonts w:ascii="Calibri" w:hAnsi="Calibri" w:cs="Calibri"/>
-          <w:color w:val="auto"/>
-          <w:sz w:val="24"/>
-          <w:szCs w:val="24"/>
-        </w:rPr>
-        <w:t>enums</w:t>
-      </w:r>
-      <w:proofErr w:type="spellEnd"/>
-      <w:r>
-        <w:rPr>
-          <w:rStyle w:val="SubtleReference"/>
-          <w:rFonts w:ascii="Calibri" w:hAnsi="Calibri" w:cs="Calibri"/>
-          <w:color w:val="auto"/>
-          <w:sz w:val="24"/>
-          <w:szCs w:val="24"/>
-        </w:rPr>
-        <w:t xml:space="preserve"> and through various scripts. Since SGDK runs in C, many luxuries of C++ are </w:t>
-      </w:r>
-      <w:proofErr w:type="gramStart"/>
-      <w:r>
-        <w:rPr>
-          <w:rStyle w:val="SubtleReference"/>
-          <w:rFonts w:ascii="Calibri" w:hAnsi="Calibri" w:cs="Calibri"/>
-          <w:color w:val="auto"/>
-          <w:sz w:val="24"/>
-          <w:szCs w:val="24"/>
-        </w:rPr>
-        <w:t>absent</w:t>
-      </w:r>
-      <w:proofErr w:type="gramEnd"/>
-      <w:r>
-        <w:rPr>
-          <w:rStyle w:val="SubtleReference"/>
-          <w:rFonts w:ascii="Calibri" w:hAnsi="Calibri" w:cs="Calibri"/>
-          <w:color w:val="auto"/>
-          <w:sz w:val="24"/>
-          <w:szCs w:val="24"/>
-        </w:rPr>
-        <w:t xml:space="preserve"> so alternative methods are required. Since Class encapsulation was not an option, I opted to use a function pointer that takes in a Enum variable called current State to select the appropriate Game State.</w:t>
-      </w:r>
-    </w:p>
-    <w:p>
-      <w:pPr>
+        <w:t xml:space="preserve"> States working via enums and through various scripts. Since SGDK runs in C, many luxuries of C++ are absent so alternative methods are required. Since Class encapsulation was not an option, I opted to use a function pointer that takes in a Enum variable called current State to select the appropriate Game State.</w:t>
+      </w:r>
+    </w:p>
+    <w:p>
+      <w:pPr>
+        <w:ind w:firstLine="720"/>
         <w:rPr>
           <w:lang w:val="en-US"/>
         </w:rPr>
@@ -1355,9 +1836,9 @@
           <w:noProof/>
         </w:rPr>
         <w:drawing>
-          <wp:inline distT="0" distB="0" distL="0" distR="0" wp14:anchorId="23B1D311" wp14:editId="79BA2CAC">
-            <wp:extent cx="5731510" cy="1628140"/>
-            <wp:effectExtent l="0" t="0" r="2540" b="0"/>
+          <wp:inline distT="0" distB="0" distL="0" distR="0" wp14:anchorId="23B1D311" wp14:editId="51BAD91F">
+            <wp:extent cx="4817110" cy="1368388"/>
+            <wp:effectExtent l="0" t="0" r="2540" b="3810"/>
             <wp:docPr id="1" name="Picture 1" descr="A screenshot of a computer&#10;&#10;Description automatically generated with medium confidence"/>
             <wp:cNvGraphicFramePr>
               <a:graphicFrameLocks xmlns:a="http://schemas.openxmlformats.org/drawingml/2006/main" noChangeAspect="1"/>
@@ -1370,7 +1851,7 @@
                     <pic:cNvPicPr/>
                   </pic:nvPicPr>
                   <pic:blipFill>
-                    <a:blip r:embed="rId10"/>
+                    <a:blip r:embed="rId19"/>
                     <a:stretch>
                       <a:fillRect/>
                     </a:stretch>
@@ -1378,7 +1859,7 @@
                   <pic:spPr>
                     <a:xfrm>
                       <a:off x="0" y="0"/>
-                      <a:ext cx="5731510" cy="1628140"/>
+                      <a:ext cx="4831859" cy="1372578"/>
                     </a:xfrm>
                     <a:prstGeom prst="rect">
                       <a:avLst/>
@@ -1395,37 +1876,31 @@
       <w:pPr>
         <w:rPr>
           <w:noProof/>
-        </w:rPr>
-      </w:pPr>
-      <w:r>
-        <w:rPr>
-          <w:lang w:val="en-US"/>
-        </w:rPr>
-        <w:t xml:space="preserve">The Game Loop doesn’t need to quit like earlier pass </w:t>
-      </w:r>
-      <w:proofErr w:type="gramStart"/>
-      <w:r>
-        <w:rPr>
-          <w:lang w:val="en-US"/>
-        </w:rPr>
-        <w:t>tasks</w:t>
-      </w:r>
-      <w:proofErr w:type="gramEnd"/>
-      <w:r>
-        <w:rPr>
-          <w:lang w:val="en-US"/>
-        </w:rPr>
-        <w:t xml:space="preserve"> so it doesn’t need a Boolean to exit the loop. However, SGDK specific functions need to be called beforehand.</w:t>
+          <w:sz w:val="24"/>
+          <w:szCs w:val="24"/>
+        </w:rPr>
+      </w:pPr>
+      <w:r>
+        <w:rPr>
+          <w:sz w:val="24"/>
+          <w:szCs w:val="24"/>
+          <w:lang w:val="en-US"/>
+        </w:rPr>
+        <w:t>The Game Loop doesn’t need to quit like earlier pass tasks so it doesn’t need a Boolean to exit the loop. However, SGDK specific functions need to be called beforehand.</w:t>
       </w:r>
       <w:r>
         <w:rPr>
           <w:noProof/>
+          <w:sz w:val="24"/>
+          <w:szCs w:val="24"/>
         </w:rPr>
         <w:t xml:space="preserve"> </w:t>
       </w:r>
       <w:r>
         <w:rPr>
           <w:noProof/>
+          <w:sz w:val="24"/>
+          <w:szCs w:val="24"/>
         </w:rPr>
         <w:t>To get Game States working, an Update and Render class are created in the StageManager script and are called in the main game loop.</w:t>
       </w:r>
@@ -1434,11 +1909,15 @@
       <w:pPr>
         <w:rPr>
           <w:noProof/>
+          <w:sz w:val="24"/>
+          <w:szCs w:val="24"/>
         </w:rPr>
       </w:pPr>
       <w:r>
         <w:rPr>
           <w:noProof/>
+          <w:sz w:val="24"/>
+          <w:szCs w:val="24"/>
         </w:rPr>
         <w:t xml:space="preserve">The various game states are now assigned their own scripts and are filled with the init, init_Render, update and render script accordingly. In C, I thought it functions with similar sounding names would not be an issue since they are in their own script however some research and compilier errors taught me otherwise. To solve that, each function is given a unique name related to the script they are a part of. </w:t>
       </w:r>
@@ -1447,11 +1926,15 @@
       <w:pPr>
         <w:rPr>
           <w:noProof/>
+          <w:sz w:val="24"/>
+          <w:szCs w:val="24"/>
         </w:rPr>
       </w:pPr>
       <w:r>
         <w:rPr>
           <w:noProof/>
+          <w:sz w:val="24"/>
+          <w:szCs w:val="24"/>
         </w:rPr>
         <w:t>Before attempting to get the game working, the other game states are implemented. The Menu, Title screen and Options are implemented to ensure the Function pointer in Stage Manager is finding  the appropriate function.</w:t>
       </w:r>
@@ -1459,14 +1942,244 @@
     <w:p>
       <w:pPr>
         <w:rPr>
+          <w:rFonts w:ascii="Calibri" w:hAnsi="Calibri" w:cs="Calibri"/>
+          <w:b/>
+          <w:sz w:val="24"/>
+          <w:szCs w:val="24"/>
+        </w:rPr>
+      </w:pPr>
+      <w:r>
+        <w:rPr>
+          <w:rFonts w:ascii="Calibri" w:hAnsi="Calibri" w:cs="Calibri"/>
+          <w:b/>
+          <w:sz w:val="24"/>
+          <w:szCs w:val="24"/>
+        </w:rPr>
+        <w:t xml:space="preserve">Implementing the </w:t>
+      </w:r>
+      <w:r>
+        <w:rPr>
+          <w:rFonts w:ascii="Calibri" w:hAnsi="Calibri" w:cs="Calibri"/>
+          <w:b/>
+          <w:sz w:val="24"/>
+          <w:szCs w:val="24"/>
+        </w:rPr>
+        <w:t>Traffic Controller</w:t>
+      </w:r>
+      <w:r>
+        <w:rPr>
+          <w:rFonts w:ascii="Calibri" w:hAnsi="Calibri" w:cs="Calibri"/>
+          <w:b/>
+          <w:sz w:val="24"/>
+          <w:szCs w:val="24"/>
+        </w:rPr>
+        <w:t xml:space="preserve">: </w:t>
+      </w:r>
+    </w:p>
+    <w:p>
+      <w:pPr>
+        <w:rPr>
           <w:noProof/>
         </w:rPr>
       </w:pPr>
+      <w:r>
+        <w:rPr>
+          <w:rStyle w:val="SubtleReference"/>
+          <w:rFonts w:ascii="Calibri" w:hAnsi="Calibri" w:cs="Calibri"/>
+          <w:color w:val="auto"/>
+          <w:sz w:val="24"/>
+          <w:szCs w:val="24"/>
+        </w:rPr>
+        <w:t>The</w:t>
+      </w:r>
+      <w:r>
+        <w:rPr>
+          <w:rStyle w:val="SubtleReference"/>
+          <w:rFonts w:ascii="Calibri" w:hAnsi="Calibri" w:cs="Calibri"/>
+          <w:color w:val="auto"/>
+          <w:sz w:val="24"/>
+          <w:szCs w:val="24"/>
+        </w:rPr>
+        <w:t xml:space="preserve"> traffic controller </w:t>
+      </w:r>
+      <w:r>
+        <w:rPr>
+          <w:rStyle w:val="SubtleReference"/>
+          <w:rFonts w:ascii="Calibri" w:hAnsi="Calibri" w:cs="Calibri"/>
+          <w:color w:val="auto"/>
+          <w:sz w:val="24"/>
+          <w:szCs w:val="24"/>
+        </w:rPr>
+        <w:t xml:space="preserve">determines the flow of the state of the game. It’s designed to call when game objects are allowed to move. Should a Game Object move during a period when they shouldn’t they are out of the game. The Controller uses a simple timer to call the state change upon it will change </w:t>
+      </w:r>
+      <w:r>
+        <w:rPr>
+          <w:rStyle w:val="SubtleReference"/>
+          <w:rFonts w:ascii="Calibri" w:hAnsi="Calibri" w:cs="Calibri"/>
+          <w:color w:val="auto"/>
+          <w:sz w:val="24"/>
+          <w:szCs w:val="24"/>
+        </w:rPr>
+        <w:t>its</w:t>
+      </w:r>
+      <w:r>
+        <w:rPr>
+          <w:rStyle w:val="SubtleReference"/>
+          <w:rFonts w:ascii="Calibri" w:hAnsi="Calibri" w:cs="Calibri"/>
+          <w:color w:val="auto"/>
+          <w:sz w:val="24"/>
+          <w:szCs w:val="24"/>
+        </w:rPr>
+        <w:t xml:space="preserve"> sprite and then call a second timer to reset the movement state for all game objects.</w:t>
+      </w:r>
+      <w:r>
+        <w:rPr>
+          <w:rStyle w:val="SubtleReference"/>
+          <w:rFonts w:ascii="Calibri" w:hAnsi="Calibri" w:cs="Calibri"/>
+          <w:color w:val="auto"/>
+          <w:sz w:val="24"/>
+          <w:szCs w:val="24"/>
+        </w:rPr>
+        <w:t xml:space="preserve"> To tell the other objects to stop moving, the Controller will call a function in the level </w:t>
+      </w:r>
+      <w:r>
+        <w:rPr>
+          <w:rStyle w:val="SubtleReference"/>
+          <w:rFonts w:ascii="Calibri" w:hAnsi="Calibri" w:cs="Calibri"/>
+          <w:color w:val="auto"/>
+          <w:sz w:val="24"/>
+          <w:szCs w:val="24"/>
+        </w:rPr>
+        <w:t xml:space="preserve">script that broadcasts to all Contestant Game Objects to stop moving. </w:t>
+      </w:r>
+    </w:p>
+    <w:p>
+      <w:pPr>
+        <w:rPr>
+          <w:rFonts w:ascii="Calibri" w:hAnsi="Calibri" w:cs="Calibri"/>
+          <w:b/>
+          <w:sz w:val="24"/>
+          <w:szCs w:val="24"/>
+        </w:rPr>
+      </w:pPr>
+    </w:p>
+    <w:p>
+      <w:pPr>
+        <w:rPr>
+          <w:rFonts w:ascii="Calibri" w:hAnsi="Calibri" w:cs="Calibri"/>
+          <w:b/>
+          <w:sz w:val="24"/>
+          <w:szCs w:val="24"/>
+        </w:rPr>
+      </w:pPr>
+    </w:p>
+    <w:p>
+      <w:pPr>
+        <w:rPr>
+          <w:rFonts w:ascii="Calibri" w:hAnsi="Calibri" w:cs="Calibri"/>
+          <w:b/>
+          <w:sz w:val="24"/>
+          <w:szCs w:val="24"/>
+        </w:rPr>
+      </w:pPr>
+    </w:p>
+    <w:p>
+      <w:pPr>
+        <w:rPr>
+          <w:rFonts w:ascii="Calibri" w:hAnsi="Calibri" w:cs="Calibri"/>
+          <w:b/>
+          <w:sz w:val="24"/>
+          <w:szCs w:val="24"/>
+        </w:rPr>
+      </w:pPr>
+    </w:p>
+    <w:p>
+      <w:pPr>
+        <w:rPr>
+          <w:rFonts w:ascii="Calibri" w:hAnsi="Calibri" w:cs="Calibri"/>
+          <w:b/>
+          <w:sz w:val="24"/>
+          <w:szCs w:val="24"/>
+        </w:rPr>
+      </w:pPr>
+    </w:p>
+    <w:p>
+      <w:pPr>
+        <w:rPr>
+          <w:rFonts w:ascii="Calibri" w:hAnsi="Calibri" w:cs="Calibri"/>
+          <w:b/>
+          <w:sz w:val="24"/>
+          <w:szCs w:val="24"/>
+        </w:rPr>
+      </w:pPr>
+      <w:r>
+        <w:rPr>
+          <w:rFonts w:ascii="Calibri" w:hAnsi="Calibri" w:cs="Calibri"/>
+          <w:b/>
+          <w:sz w:val="24"/>
+          <w:szCs w:val="24"/>
+        </w:rPr>
+        <w:lastRenderedPageBreak/>
+        <w:t xml:space="preserve">Implementing the </w:t>
+      </w:r>
+      <w:r>
+        <w:rPr>
+          <w:rFonts w:ascii="Calibri" w:hAnsi="Calibri" w:cs="Calibri"/>
+          <w:b/>
+          <w:sz w:val="24"/>
+          <w:szCs w:val="24"/>
+        </w:rPr>
+        <w:t>Contestants</w:t>
+      </w:r>
+      <w:r>
+        <w:rPr>
+          <w:rFonts w:ascii="Calibri" w:hAnsi="Calibri" w:cs="Calibri"/>
+          <w:b/>
+          <w:sz w:val="24"/>
+          <w:szCs w:val="24"/>
+        </w:rPr>
+        <w:t xml:space="preserve">: </w:t>
+      </w:r>
     </w:p>
     <w:p>
       <w:pPr>
         <w:rPr>
           <w:noProof/>
+          <w:sz w:val="24"/>
+          <w:szCs w:val="24"/>
+        </w:rPr>
+      </w:pPr>
+      <w:r>
+        <w:rPr>
+          <w:noProof/>
+          <w:sz w:val="24"/>
+          <w:szCs w:val="24"/>
+        </w:rPr>
+        <w:t xml:space="preserve">The Contestants have a simple Ai and Object which is to reach the finish line, move only when allowed, stop when told. Starting off their implementation, 32 were initially created however the amount was later dropped to 12. On initialisation, </w:t>
+      </w:r>
+      <w:r>
+        <w:rPr>
+          <w:noProof/>
+          <w:sz w:val="24"/>
+          <w:szCs w:val="24"/>
+        </w:rPr>
+        <w:t>a struct array is created taking in a size specified in the level script. The loop will proceed to instantiate each Contestant by assigning their position, velocity, sprite, active + Safe tags and 3 stats.</w:t>
+      </w:r>
+      <w:r>
+        <w:rPr>
+          <w:noProof/>
+          <w:sz w:val="24"/>
+          <w:szCs w:val="24"/>
+        </w:rPr>
+        <w:t xml:space="preserve"> When the level calls recieves the call to stop, the contestants use their reaction stat to stop their movement.</w:t>
+      </w:r>
+    </w:p>
+    <w:p>
+      <w:pPr>
+        <w:rPr>
+          <w:noProof/>
+          <w:sz w:val="24"/>
+          <w:szCs w:val="24"/>
         </w:rPr>
       </w:pPr>
     </w:p>
@@ -1486,7 +2199,7 @@
           <w:sz w:val="28"/>
           <w:szCs w:val="28"/>
         </w:rPr>
-        <w:t xml:space="preserve">What </w:t>
+        <w:t>What I found out developing this project</w:t>
       </w:r>
       <w:r>
         <w:rPr>
@@ -1495,7 +2208,7 @@
           <w:sz w:val="28"/>
           <w:szCs w:val="28"/>
         </w:rPr>
-        <w:t>I</w:t>
+        <w:t xml:space="preserve"> (I miss classes)</w:t>
       </w:r>
       <w:r>
         <w:rPr>
@@ -1504,24 +2217,6 @@
           <w:sz w:val="28"/>
           <w:szCs w:val="28"/>
         </w:rPr>
-        <w:t xml:space="preserve"> found out</w:t>
-      </w:r>
-      <w:r>
-        <w:rPr>
-          <w:rFonts w:ascii="Calibri" w:hAnsi="Calibri" w:cs="Calibri"/>
-          <w:b/>
-          <w:sz w:val="28"/>
-          <w:szCs w:val="28"/>
-        </w:rPr>
-        <w:t xml:space="preserve"> developing this project</w:t>
-      </w:r>
-      <w:r>
-        <w:rPr>
-          <w:rFonts w:ascii="Calibri" w:hAnsi="Calibri" w:cs="Calibri"/>
-          <w:b/>
-          <w:sz w:val="28"/>
-          <w:szCs w:val="28"/>
-        </w:rPr>
         <w:t>:</w:t>
       </w:r>
     </w:p>
@@ -1543,37 +2238,337 @@
           <w:sz w:val="24"/>
           <w:szCs w:val="24"/>
         </w:rPr>
-        <w:t xml:space="preserve">When tackling the task, we wanted to expand functionality without the heavy use of inheritance and to achieve that, the composite and component patterns are utilised to achieve that. </w:t>
-      </w:r>
-    </w:p>
-    <w:p>
-      <w:pPr>
-        <w:rPr>
-          <w:rStyle w:val="SubtleReference"/>
-          <w:rFonts w:ascii="Calibri" w:hAnsi="Calibri" w:cs="Calibri"/>
-          <w:color w:val="auto"/>
-          <w:sz w:val="24"/>
-          <w:szCs w:val="24"/>
-        </w:rPr>
-      </w:pPr>
-    </w:p>
-    <w:p>
-      <w:pPr>
-        <w:rPr>
-          <w:rStyle w:val="SubtleReference"/>
-          <w:rFonts w:ascii="Calibri" w:hAnsi="Calibri" w:cs="Calibri"/>
-          <w:b/>
-          <w:color w:val="auto"/>
-        </w:rPr>
-      </w:pPr>
-      <w:r>
-        <w:rPr>
-          <w:rStyle w:val="SubtleReference"/>
-          <w:rFonts w:ascii="Calibri" w:hAnsi="Calibri" w:cs="Calibri"/>
-          <w:b/>
-          <w:color w:val="auto"/>
-        </w:rPr>
-        <w:t>Issues:</w:t>
+        <w:t>When</w:t>
+      </w:r>
+      <w:r>
+        <w:rPr>
+          <w:rStyle w:val="SubtleReference"/>
+          <w:rFonts w:ascii="Calibri" w:hAnsi="Calibri" w:cs="Calibri"/>
+          <w:color w:val="auto"/>
+          <w:sz w:val="24"/>
+          <w:szCs w:val="24"/>
+        </w:rPr>
+        <w:t xml:space="preserve"> developing the custom project, applying many of the concepts taught in the unit were a challenge since C forgoes many of the luxuries C++ and OO Languages provided so alternative methods were needed to emulate programming patterns and concepts learnt in the unit. </w:t>
+      </w:r>
+    </w:p>
+    <w:p>
+      <w:pPr>
+        <w:rPr>
+          <w:rStyle w:val="SubtleReference"/>
+          <w:rFonts w:ascii="Calibri" w:hAnsi="Calibri" w:cs="Calibri"/>
+          <w:color w:val="auto"/>
+          <w:sz w:val="24"/>
+          <w:szCs w:val="24"/>
+        </w:rPr>
+      </w:pPr>
+      <w:r>
+        <w:rPr>
+          <w:rStyle w:val="SubtleReference"/>
+          <w:rFonts w:ascii="Calibri" w:hAnsi="Calibri" w:cs="Calibri"/>
+          <w:color w:val="auto"/>
+          <w:sz w:val="24"/>
+          <w:szCs w:val="24"/>
+        </w:rPr>
+        <w:t xml:space="preserve">Before even </w:t>
+      </w:r>
+      <w:r>
+        <w:rPr>
+          <w:rStyle w:val="SubtleReference"/>
+          <w:rFonts w:ascii="Calibri" w:hAnsi="Calibri" w:cs="Calibri"/>
+          <w:color w:val="auto"/>
+          <w:sz w:val="24"/>
+          <w:szCs w:val="24"/>
+        </w:rPr>
+        <w:t>a line of code was typed for</w:t>
+      </w:r>
+      <w:r>
+        <w:rPr>
+          <w:rStyle w:val="SubtleReference"/>
+          <w:rFonts w:ascii="Calibri" w:hAnsi="Calibri" w:cs="Calibri"/>
+          <w:color w:val="auto"/>
+          <w:sz w:val="24"/>
+          <w:szCs w:val="24"/>
+        </w:rPr>
+        <w:t xml:space="preserve"> the custom project, I already had a Software design planned</w:t>
+      </w:r>
+      <w:r>
+        <w:rPr>
+          <w:rStyle w:val="SubtleReference"/>
+          <w:rFonts w:ascii="Calibri" w:hAnsi="Calibri" w:cs="Calibri"/>
+          <w:color w:val="auto"/>
+          <w:sz w:val="24"/>
+          <w:szCs w:val="24"/>
+        </w:rPr>
+        <w:t xml:space="preserve"> and the steps written. The UML shown above while early was what I </w:t>
+      </w:r>
+      <w:r>
+        <w:rPr>
+          <w:rStyle w:val="SubtleReference"/>
+          <w:rFonts w:ascii="Calibri" w:hAnsi="Calibri" w:cs="Calibri"/>
+          <w:color w:val="auto"/>
+          <w:sz w:val="24"/>
+          <w:szCs w:val="24"/>
+        </w:rPr>
+        <w:t xml:space="preserve">predicted </w:t>
+      </w:r>
+      <w:r>
+        <w:rPr>
+          <w:rStyle w:val="SubtleReference"/>
+          <w:rFonts w:ascii="Calibri" w:hAnsi="Calibri" w:cs="Calibri"/>
+          <w:color w:val="auto"/>
+          <w:sz w:val="24"/>
+          <w:szCs w:val="24"/>
+        </w:rPr>
+        <w:t xml:space="preserve">to get the program running and demonstrating concepts of the unit. As the program was being developed, some deviations from the intended steps were made as new discoveries which prompted </w:t>
+      </w:r>
+      <w:r>
+        <w:rPr>
+          <w:rStyle w:val="SubtleReference"/>
+          <w:rFonts w:ascii="Calibri" w:hAnsi="Calibri" w:cs="Calibri"/>
+          <w:color w:val="auto"/>
+          <w:sz w:val="24"/>
+          <w:szCs w:val="24"/>
+        </w:rPr>
+        <w:t>investigating (</w:t>
+      </w:r>
+      <w:r>
+        <w:rPr>
+          <w:rStyle w:val="SubtleReference"/>
+          <w:rFonts w:ascii="Calibri" w:hAnsi="Calibri" w:cs="Calibri"/>
+          <w:color w:val="auto"/>
+          <w:sz w:val="24"/>
+          <w:szCs w:val="24"/>
+        </w:rPr>
+        <w:t>Sprite Limitations</w:t>
+      </w:r>
+      <w:r>
+        <w:rPr>
+          <w:rStyle w:val="SubtleReference"/>
+          <w:rFonts w:ascii="Calibri" w:hAnsi="Calibri" w:cs="Calibri"/>
+          <w:color w:val="auto"/>
+          <w:sz w:val="24"/>
+          <w:szCs w:val="24"/>
+        </w:rPr>
+        <w:t>, Difficulties with C, System crashes</w:t>
+      </w:r>
+      <w:r>
+        <w:rPr>
+          <w:rStyle w:val="SubtleReference"/>
+          <w:rFonts w:ascii="Calibri" w:hAnsi="Calibri" w:cs="Calibri"/>
+          <w:color w:val="auto"/>
+          <w:sz w:val="24"/>
+          <w:szCs w:val="24"/>
+        </w:rPr>
+        <w:t>).</w:t>
+      </w:r>
+    </w:p>
+    <w:p>
+      <w:pPr>
+        <w:rPr>
+          <w:rStyle w:val="SubtleReference"/>
+          <w:rFonts w:ascii="Calibri" w:hAnsi="Calibri" w:cs="Calibri"/>
+          <w:color w:val="auto"/>
+          <w:sz w:val="24"/>
+          <w:szCs w:val="24"/>
+        </w:rPr>
+      </w:pPr>
+      <w:r>
+        <w:rPr>
+          <w:rStyle w:val="SubtleReference"/>
+          <w:rFonts w:ascii="Calibri" w:hAnsi="Calibri" w:cs="Calibri"/>
+          <w:color w:val="auto"/>
+          <w:sz w:val="24"/>
+          <w:szCs w:val="24"/>
+        </w:rPr>
+        <w:t>As I was developing for the custom project, performance was already a big factor to consider due to the limited hardware spec and (as will be mentioned in the Issues Section), I did run into hardware limitations which both confused and excited me since It was confusing why something acted this way but excitement to talk about the limitations and how to work around them.</w:t>
+      </w:r>
+    </w:p>
+    <w:p>
+      <w:pPr>
+        <w:rPr>
+          <w:rStyle w:val="SubtleReference"/>
+          <w:rFonts w:ascii="Calibri" w:hAnsi="Calibri" w:cs="Calibri"/>
+          <w:color w:val="auto"/>
+          <w:sz w:val="24"/>
+          <w:szCs w:val="24"/>
+        </w:rPr>
+      </w:pPr>
+    </w:p>
+    <w:p>
+      <w:pPr>
+        <w:rPr>
+          <w:rStyle w:val="SubtleReference"/>
+          <w:rFonts w:ascii="Calibri" w:hAnsi="Calibri" w:cs="Calibri"/>
+          <w:b/>
+          <w:color w:val="auto"/>
+        </w:rPr>
+      </w:pPr>
+    </w:p>
+    <w:p>
+      <w:pPr>
+        <w:rPr>
+          <w:rStyle w:val="SubtleReference"/>
+          <w:rFonts w:ascii="Calibri" w:hAnsi="Calibri" w:cs="Calibri"/>
+          <w:b/>
+          <w:color w:val="auto"/>
+        </w:rPr>
+      </w:pPr>
+    </w:p>
+    <w:p>
+      <w:pPr>
+        <w:rPr>
+          <w:rStyle w:val="SubtleReference"/>
+          <w:rFonts w:ascii="Calibri" w:hAnsi="Calibri" w:cs="Calibri"/>
+          <w:b/>
+          <w:color w:val="auto"/>
+        </w:rPr>
+      </w:pPr>
+    </w:p>
+    <w:p>
+      <w:pPr>
+        <w:rPr>
+          <w:rStyle w:val="SubtleReference"/>
+          <w:rFonts w:ascii="Calibri" w:hAnsi="Calibri" w:cs="Calibri"/>
+          <w:b/>
+          <w:color w:val="auto"/>
+        </w:rPr>
+      </w:pPr>
+    </w:p>
+    <w:p>
+      <w:pPr>
+        <w:rPr>
+          <w:rStyle w:val="SubtleReference"/>
+          <w:rFonts w:ascii="Calibri" w:hAnsi="Calibri" w:cs="Calibri"/>
+          <w:b/>
+          <w:color w:val="auto"/>
+        </w:rPr>
+      </w:pPr>
+    </w:p>
+    <w:p>
+      <w:pPr>
+        <w:rPr>
+          <w:rStyle w:val="SubtleReference"/>
+          <w:rFonts w:ascii="Calibri" w:hAnsi="Calibri" w:cs="Calibri"/>
+          <w:b/>
+          <w:color w:val="auto"/>
+        </w:rPr>
+      </w:pPr>
+    </w:p>
+    <w:p>
+      <w:pPr>
+        <w:rPr>
+          <w:rStyle w:val="SubtleReference"/>
+          <w:rFonts w:ascii="Calibri" w:hAnsi="Calibri" w:cs="Calibri"/>
+          <w:b/>
+          <w:color w:val="auto"/>
+        </w:rPr>
+      </w:pPr>
+    </w:p>
+    <w:p>
+      <w:pPr>
+        <w:rPr>
+          <w:rStyle w:val="SubtleReference"/>
+          <w:rFonts w:ascii="Calibri" w:hAnsi="Calibri" w:cs="Calibri"/>
+          <w:b/>
+          <w:color w:val="auto"/>
+        </w:rPr>
+      </w:pPr>
+    </w:p>
+    <w:p>
+      <w:pPr>
+        <w:rPr>
+          <w:rStyle w:val="SubtleReference"/>
+          <w:rFonts w:ascii="Calibri" w:hAnsi="Calibri" w:cs="Calibri"/>
+          <w:b/>
+          <w:color w:val="auto"/>
+        </w:rPr>
+      </w:pPr>
+    </w:p>
+    <w:p>
+      <w:pPr>
+        <w:rPr>
+          <w:rStyle w:val="SubtleReference"/>
+          <w:rFonts w:ascii="Calibri" w:hAnsi="Calibri" w:cs="Calibri"/>
+          <w:b/>
+          <w:color w:val="auto"/>
+        </w:rPr>
+      </w:pPr>
+    </w:p>
+    <w:p>
+      <w:pPr>
+        <w:rPr>
+          <w:rStyle w:val="SubtleReference"/>
+          <w:rFonts w:ascii="Calibri" w:hAnsi="Calibri" w:cs="Calibri"/>
+          <w:b/>
+          <w:color w:val="auto"/>
+        </w:rPr>
+      </w:pPr>
+    </w:p>
+    <w:p>
+      <w:pPr>
+        <w:rPr>
+          <w:rStyle w:val="SubtleReference"/>
+          <w:rFonts w:ascii="Calibri" w:hAnsi="Calibri" w:cs="Calibri"/>
+          <w:b/>
+          <w:color w:val="auto"/>
+        </w:rPr>
+      </w:pPr>
+    </w:p>
+    <w:p>
+      <w:pPr>
+        <w:rPr>
+          <w:rStyle w:val="SubtleReference"/>
+          <w:rFonts w:ascii="Calibri" w:hAnsi="Calibri" w:cs="Calibri"/>
+          <w:b/>
+          <w:color w:val="auto"/>
+        </w:rPr>
+      </w:pPr>
+    </w:p>
+    <w:p>
+      <w:pPr>
+        <w:rPr>
+          <w:rStyle w:val="SubtleReference"/>
+          <w:rFonts w:ascii="Calibri" w:hAnsi="Calibri" w:cs="Calibri"/>
+          <w:b/>
+          <w:color w:val="auto"/>
+        </w:rPr>
+      </w:pPr>
+    </w:p>
+    <w:p>
+      <w:pPr>
+        <w:rPr>
+          <w:rStyle w:val="SubtleReference"/>
+          <w:rFonts w:ascii="Calibri" w:hAnsi="Calibri" w:cs="Calibri"/>
+          <w:b/>
+          <w:color w:val="auto"/>
+        </w:rPr>
+      </w:pPr>
+      <w:r>
+        <w:rPr>
+          <w:rStyle w:val="SubtleReference"/>
+          <w:rFonts w:ascii="Calibri" w:hAnsi="Calibri" w:cs="Calibri"/>
+          <w:b/>
+          <w:color w:val="auto"/>
+        </w:rPr>
+        <w:t>Issues</w:t>
+      </w:r>
+      <w:r>
+        <w:rPr>
+          <w:rStyle w:val="SubtleReference"/>
+          <w:rFonts w:ascii="Calibri" w:hAnsi="Calibri" w:cs="Calibri"/>
+          <w:b/>
+          <w:color w:val="auto"/>
+        </w:rPr>
+        <w:t xml:space="preserve"> and Challenges</w:t>
+      </w:r>
+      <w:r>
+        <w:rPr>
+          <w:rStyle w:val="SubtleReference"/>
+          <w:rFonts w:ascii="Calibri" w:hAnsi="Calibri" w:cs="Calibri"/>
+          <w:b/>
+          <w:color w:val="auto"/>
+        </w:rPr>
+        <w:t>:</w:t>
       </w:r>
     </w:p>
     <w:p>
@@ -1607,11 +2602,9 @@
           <w:sz w:val="24"/>
           <w:szCs w:val="24"/>
         </w:rPr>
-        <w:t>and having to find Procedural alternatives to the concepts taught from both OOP and this unit.</w:t>
-      </w:r>
-    </w:p>
-    <w:p>
-      <w:pPr>
+        <w:t xml:space="preserve">and having to find Procedural </w:t>
+      </w:r>
+      <w:r>
         <w:rPr>
           <w:rStyle w:val="SubtleReference"/>
           <w:rFonts w:ascii="Calibri" w:hAnsi="Calibri" w:cs="Calibri"/>
@@ -1620,49 +2613,84 @@
           <w:sz w:val="24"/>
           <w:szCs w:val="24"/>
         </w:rPr>
-      </w:pPr>
-    </w:p>
-    <w:p>
-      <w:pPr>
-        <w:rPr>
-          <w:sz w:val="24"/>
-          <w:szCs w:val="24"/>
-          <w:lang w:val="en-US"/>
-        </w:rPr>
-      </w:pPr>
-    </w:p>
-    <w:p>
-      <w:pPr>
-        <w:rPr>
-          <w:sz w:val="24"/>
-          <w:szCs w:val="24"/>
-          <w:lang w:val="en-US"/>
-        </w:rPr>
-      </w:pPr>
-      <w:r>
-        <w:rPr>
-          <w:sz w:val="24"/>
-          <w:szCs w:val="24"/>
-          <w:lang w:val="en-US"/>
-        </w:rPr>
-        <w:lastRenderedPageBreak/>
-        <w:t>That’s not to say there were no hurdles with the systems limitations</w:t>
-      </w:r>
-      <w:r>
-        <w:rPr>
-          <w:sz w:val="24"/>
-          <w:szCs w:val="24"/>
-          <w:lang w:val="en-US"/>
-        </w:rPr>
-        <w:t>.</w:t>
-      </w:r>
-    </w:p>
-    <w:p>
-      <w:pPr>
-        <w:rPr>
-          <w:sz w:val="24"/>
-          <w:szCs w:val="24"/>
-          <w:lang w:val="en-US"/>
+        <w:t xml:space="preserve">Programming </w:t>
+      </w:r>
+      <w:r>
+        <w:rPr>
+          <w:rStyle w:val="SubtleReference"/>
+          <w:rFonts w:ascii="Calibri" w:hAnsi="Calibri" w:cs="Calibri"/>
+          <w:bCs/>
+          <w:color w:val="auto"/>
+          <w:sz w:val="24"/>
+          <w:szCs w:val="24"/>
+        </w:rPr>
+        <w:t>alternatives to the concepts taught from both OOP and this unit.</w:t>
+      </w:r>
+      <w:r>
+        <w:rPr>
+          <w:rStyle w:val="SubtleReference"/>
+          <w:rFonts w:ascii="Calibri" w:hAnsi="Calibri" w:cs="Calibri"/>
+          <w:bCs/>
+          <w:color w:val="auto"/>
+          <w:sz w:val="24"/>
+          <w:szCs w:val="24"/>
+        </w:rPr>
+        <w:t xml:space="preserve"> </w:t>
+      </w:r>
+      <w:r>
+        <w:rPr>
+          <w:rStyle w:val="SubtleReference"/>
+          <w:rFonts w:ascii="Calibri" w:hAnsi="Calibri" w:cs="Calibri"/>
+          <w:bCs/>
+          <w:color w:val="auto"/>
+          <w:sz w:val="24"/>
+          <w:szCs w:val="24"/>
+        </w:rPr>
+        <w:t xml:space="preserve">An example of this would be my </w:t>
+      </w:r>
+      <w:r>
+        <w:rPr>
+          <w:rStyle w:val="SubtleReference"/>
+          <w:rFonts w:ascii="Calibri" w:hAnsi="Calibri" w:cs="Calibri"/>
+          <w:bCs/>
+          <w:color w:val="auto"/>
+          <w:sz w:val="24"/>
+          <w:szCs w:val="24"/>
+        </w:rPr>
+        <w:t>attempt to incorporate the ECS</w:t>
+      </w:r>
+      <w:r>
+        <w:rPr>
+          <w:rStyle w:val="SubtleReference"/>
+          <w:rFonts w:ascii="Calibri" w:hAnsi="Calibri" w:cs="Calibri"/>
+          <w:bCs/>
+          <w:color w:val="auto"/>
+          <w:sz w:val="24"/>
+          <w:szCs w:val="24"/>
+        </w:rPr>
+        <w:t xml:space="preserve"> and the Component Pattern</w:t>
+      </w:r>
+      <w:r>
+        <w:rPr>
+          <w:rStyle w:val="SubtleReference"/>
+          <w:rFonts w:ascii="Calibri" w:hAnsi="Calibri" w:cs="Calibri"/>
+          <w:bCs/>
+          <w:color w:val="auto"/>
+          <w:sz w:val="24"/>
+          <w:szCs w:val="24"/>
+        </w:rPr>
+        <w:t xml:space="preserve"> into the project and while the project compiled, the game object behaviour was completely wrong.</w:t>
+      </w:r>
+    </w:p>
+    <w:p>
+      <w:pPr>
+        <w:rPr>
+          <w:rStyle w:val="SubtleReference"/>
+          <w:rFonts w:ascii="Calibri" w:hAnsi="Calibri" w:cs="Calibri"/>
+          <w:bCs/>
+          <w:color w:val="auto"/>
+          <w:sz w:val="24"/>
+          <w:szCs w:val="24"/>
         </w:rPr>
       </w:pPr>
       <w:r>
@@ -1670,10 +2698,10 @@
           <w:noProof/>
         </w:rPr>
         <w:drawing>
-          <wp:inline distT="0" distB="0" distL="0" distR="0" wp14:anchorId="4B545989" wp14:editId="53C75D46">
-            <wp:extent cx="5731510" cy="4570730"/>
-            <wp:effectExtent l="0" t="0" r="2540" b="1270"/>
-            <wp:docPr id="7" name="Picture 7" descr="Graphical user interface&#10;&#10;Description automatically generated with low confidence"/>
+          <wp:inline distT="0" distB="0" distL="0" distR="0" wp14:anchorId="10B4FFD5" wp14:editId="3A2387F7">
+            <wp:extent cx="3620390" cy="2971800"/>
+            <wp:effectExtent l="0" t="0" r="0" b="0"/>
+            <wp:docPr id="5" name="Picture 5" descr="Graphical user interface&#10;&#10;Description automatically generated"/>
             <wp:cNvGraphicFramePr>
               <a:graphicFrameLocks xmlns:a="http://schemas.openxmlformats.org/drawingml/2006/main" noChangeAspect="1"/>
             </wp:cNvGraphicFramePr>
@@ -1681,11 +2709,11 @@
               <a:graphicData uri="http://schemas.openxmlformats.org/drawingml/2006/picture">
                 <pic:pic xmlns:pic="http://schemas.openxmlformats.org/drawingml/2006/picture">
                   <pic:nvPicPr>
-                    <pic:cNvPr id="7" name="Picture 7" descr="Graphical user interface&#10;&#10;Description automatically generated with low confidence"/>
+                    <pic:cNvPr id="5" name="Picture 5" descr="Graphical user interface&#10;&#10;Description automatically generated"/>
                     <pic:cNvPicPr/>
                   </pic:nvPicPr>
                   <pic:blipFill>
-                    <a:blip r:embed="rId11"/>
+                    <a:blip r:embed="rId20"/>
                     <a:stretch>
                       <a:fillRect/>
                     </a:stretch>
@@ -1693,7 +2721,7 @@
                   <pic:spPr>
                     <a:xfrm>
                       <a:off x="0" y="0"/>
-                      <a:ext cx="5731510" cy="4570730"/>
+                      <a:ext cx="3626781" cy="2977046"/>
                     </a:xfrm>
                     <a:prstGeom prst="rect">
                       <a:avLst/>
@@ -1709,18 +2737,264 @@
     <w:p>
       <w:pPr>
         <w:rPr>
-          <w:sz w:val="24"/>
-          <w:szCs w:val="24"/>
-          <w:lang w:val="en-US"/>
-        </w:rPr>
-      </w:pPr>
-      <w:r>
-        <w:rPr>
-          <w:sz w:val="24"/>
-          <w:szCs w:val="24"/>
-          <w:lang w:val="en-US"/>
-        </w:rPr>
-        <w:t>To explain what is going on here, the idea was to have over 32 Contestants on screen however, the mega drive can only display 80* Hardware sprites at a time. I say I had 32 sprites however that’s not the entire truth since the Mega Drive renders sprites</w:t>
+          <w:rStyle w:val="SubtleReference"/>
+          <w:rFonts w:ascii="Calibri" w:hAnsi="Calibri" w:cs="Calibri"/>
+          <w:bCs/>
+          <w:color w:val="auto"/>
+          <w:sz w:val="24"/>
+          <w:szCs w:val="24"/>
+        </w:rPr>
+      </w:pPr>
+      <w:r>
+        <w:rPr>
+          <w:rStyle w:val="SubtleReference"/>
+          <w:rFonts w:ascii="Calibri" w:hAnsi="Calibri" w:cs="Calibri"/>
+          <w:bCs/>
+          <w:color w:val="auto"/>
+          <w:sz w:val="24"/>
+          <w:szCs w:val="24"/>
+        </w:rPr>
+        <w:t>Debugging the issue is difficult due to a lack of a debugger so I can only speculate why it behaved this way.</w:t>
+      </w:r>
+      <w:r>
+        <w:rPr>
+          <w:rStyle w:val="SubtleReference"/>
+          <w:rFonts w:ascii="Calibri" w:hAnsi="Calibri" w:cs="Calibri"/>
+          <w:bCs/>
+          <w:color w:val="auto"/>
+          <w:sz w:val="24"/>
+          <w:szCs w:val="24"/>
+        </w:rPr>
+        <w:t xml:space="preserve"> </w:t>
+      </w:r>
+    </w:p>
+    <w:p>
+      <w:pPr>
+        <w:rPr>
+          <w:rStyle w:val="SubtleReference"/>
+          <w:rFonts w:ascii="Calibri" w:hAnsi="Calibri" w:cs="Calibri"/>
+          <w:bCs/>
+          <w:color w:val="auto"/>
+          <w:sz w:val="24"/>
+          <w:szCs w:val="24"/>
+        </w:rPr>
+      </w:pPr>
+    </w:p>
+    <w:p>
+      <w:pPr>
+        <w:rPr>
+          <w:rStyle w:val="SubtleReference"/>
+          <w:rFonts w:ascii="Calibri" w:hAnsi="Calibri" w:cs="Calibri"/>
+          <w:bCs/>
+          <w:color w:val="auto"/>
+          <w:sz w:val="24"/>
+          <w:szCs w:val="24"/>
+        </w:rPr>
+      </w:pPr>
+    </w:p>
+    <w:p>
+      <w:pPr>
+        <w:rPr>
+          <w:rStyle w:val="SubtleReference"/>
+          <w:rFonts w:ascii="Calibri" w:hAnsi="Calibri" w:cs="Calibri"/>
+          <w:bCs/>
+          <w:color w:val="auto"/>
+          <w:sz w:val="24"/>
+          <w:szCs w:val="24"/>
+        </w:rPr>
+      </w:pPr>
+    </w:p>
+    <w:p>
+      <w:pPr>
+        <w:rPr>
+          <w:rStyle w:val="SubtleReference"/>
+          <w:rFonts w:ascii="Calibri" w:hAnsi="Calibri" w:cs="Calibri"/>
+          <w:bCs/>
+          <w:color w:val="auto"/>
+          <w:sz w:val="24"/>
+          <w:szCs w:val="24"/>
+        </w:rPr>
+      </w:pPr>
+    </w:p>
+    <w:p>
+      <w:pPr>
+        <w:rPr>
+          <w:rStyle w:val="SubtleReference"/>
+          <w:rFonts w:ascii="Calibri" w:hAnsi="Calibri" w:cs="Calibri"/>
+          <w:bCs/>
+          <w:color w:val="auto"/>
+          <w:sz w:val="24"/>
+          <w:szCs w:val="24"/>
+        </w:rPr>
+      </w:pPr>
+    </w:p>
+    <w:p>
+      <w:pPr>
+        <w:rPr>
+          <w:rStyle w:val="SubtleReference"/>
+          <w:rFonts w:ascii="Calibri" w:hAnsi="Calibri" w:cs="Calibri"/>
+          <w:bCs/>
+          <w:color w:val="auto"/>
+          <w:sz w:val="24"/>
+          <w:szCs w:val="24"/>
+        </w:rPr>
+      </w:pPr>
+    </w:p>
+    <w:p>
+      <w:pPr>
+        <w:rPr>
+          <w:rStyle w:val="SubtleReference"/>
+          <w:rFonts w:ascii="Calibri" w:hAnsi="Calibri" w:cs="Calibri"/>
+          <w:bCs/>
+          <w:color w:val="auto"/>
+          <w:sz w:val="24"/>
+          <w:szCs w:val="24"/>
+        </w:rPr>
+      </w:pPr>
+    </w:p>
+    <w:p>
+      <w:pPr>
+        <w:rPr>
+          <w:rStyle w:val="SubtleReference"/>
+          <w:color w:val="auto"/>
+          <w:sz w:val="24"/>
+          <w:szCs w:val="24"/>
+          <w:lang w:val="en-US"/>
+        </w:rPr>
+      </w:pPr>
+      <w:r>
+        <w:rPr>
+          <w:sz w:val="24"/>
+          <w:szCs w:val="24"/>
+          <w:lang w:val="en-US"/>
+        </w:rPr>
+        <w:lastRenderedPageBreak/>
+        <w:t>That’s not to say there were no hurdles with the systems limitations</w:t>
+      </w:r>
+      <w:r>
+        <w:rPr>
+          <w:sz w:val="24"/>
+          <w:szCs w:val="24"/>
+          <w:lang w:val="en-US"/>
+        </w:rPr>
+        <w:t>.</w:t>
+      </w:r>
+    </w:p>
+    <w:p>
+      <w:pPr>
+        <w:rPr>
+          <w:rStyle w:val="SubtleReference"/>
+          <w:rFonts w:ascii="Calibri" w:hAnsi="Calibri" w:cs="Calibri"/>
+          <w:bCs/>
+          <w:color w:val="auto"/>
+          <w:sz w:val="24"/>
+          <w:szCs w:val="24"/>
+        </w:rPr>
+      </w:pPr>
+      <w:r>
+        <w:rPr>
+          <w:noProof/>
+        </w:rPr>
+        <w:drawing>
+          <wp:inline distT="0" distB="0" distL="0" distR="0" wp14:anchorId="0C9182C9" wp14:editId="45531A6F">
+            <wp:extent cx="3376710" cy="2771775"/>
+            <wp:effectExtent l="0" t="0" r="0" b="0"/>
+            <wp:docPr id="4" name="Picture 4" descr="Graphical user interface, application&#10;&#10;Description automatically generated"/>
+            <wp:cNvGraphicFramePr>
+              <a:graphicFrameLocks xmlns:a="http://schemas.openxmlformats.org/drawingml/2006/main" noChangeAspect="1"/>
+            </wp:cNvGraphicFramePr>
+            <a:graphic xmlns:a="http://schemas.openxmlformats.org/drawingml/2006/main">
+              <a:graphicData uri="http://schemas.openxmlformats.org/drawingml/2006/picture">
+                <pic:pic xmlns:pic="http://schemas.openxmlformats.org/drawingml/2006/picture">
+                  <pic:nvPicPr>
+                    <pic:cNvPr id="4" name="Picture 4" descr="Graphical user interface, application&#10;&#10;Description automatically generated"/>
+                    <pic:cNvPicPr/>
+                  </pic:nvPicPr>
+                  <pic:blipFill>
+                    <a:blip r:embed="rId21"/>
+                    <a:stretch>
+                      <a:fillRect/>
+                    </a:stretch>
+                  </pic:blipFill>
+                  <pic:spPr>
+                    <a:xfrm>
+                      <a:off x="0" y="0"/>
+                      <a:ext cx="3379893" cy="2774388"/>
+                    </a:xfrm>
+                    <a:prstGeom prst="rect">
+                      <a:avLst/>
+                    </a:prstGeom>
+                  </pic:spPr>
+                </pic:pic>
+              </a:graphicData>
+            </a:graphic>
+          </wp:inline>
+        </w:drawing>
+      </w:r>
+    </w:p>
+    <w:p>
+      <w:pPr>
+        <w:rPr>
+          <w:sz w:val="24"/>
+          <w:szCs w:val="24"/>
+          <w:lang w:val="en-US"/>
+        </w:rPr>
+      </w:pPr>
+      <w:r>
+        <w:rPr>
+          <w:sz w:val="24"/>
+          <w:szCs w:val="24"/>
+          <w:lang w:val="en-US"/>
+        </w:rPr>
+        <w:t>To explain what is going on here, the idea was to have over 32 Contestants on screen</w:t>
+      </w:r>
+      <w:r>
+        <w:rPr>
+          <w:sz w:val="24"/>
+          <w:szCs w:val="24"/>
+          <w:lang w:val="en-US"/>
+        </w:rPr>
+        <w:t xml:space="preserve"> to have enough variation with results</w:t>
+      </w:r>
+      <w:r>
+        <w:rPr>
+          <w:sz w:val="24"/>
+          <w:szCs w:val="24"/>
+          <w:lang w:val="en-US"/>
+        </w:rPr>
+        <w:t xml:space="preserve"> however, the mega drive can only display </w:t>
+      </w:r>
+      <w:r>
+        <w:rPr>
+          <w:sz w:val="24"/>
+          <w:szCs w:val="24"/>
+          <w:lang w:val="en-US"/>
+        </w:rPr>
+        <w:t>a limited number of</w:t>
+      </w:r>
+      <w:r>
+        <w:rPr>
+          <w:sz w:val="24"/>
+          <w:szCs w:val="24"/>
+          <w:lang w:val="en-US"/>
+        </w:rPr>
+        <w:t xml:space="preserve"> Hardware sprites at a time</w:t>
+      </w:r>
+      <w:r>
+        <w:rPr>
+          <w:sz w:val="24"/>
+          <w:szCs w:val="24"/>
+          <w:lang w:val="en-US"/>
+        </w:rPr>
+        <w:t xml:space="preserve"> per scanline</w:t>
+      </w:r>
+      <w:r>
+        <w:rPr>
+          <w:sz w:val="24"/>
+          <w:szCs w:val="24"/>
+          <w:lang w:val="en-US"/>
+        </w:rPr>
+        <w:t>. I say I had 32 sprites however that’s not the entire truth since the Mega Drive renders sprites</w:t>
       </w:r>
       <w:r>
         <w:rPr>
@@ -1744,7 +3018,7 @@
           <w:szCs w:val="24"/>
           <w:lang w:val="en-US"/>
         </w:rPr>
-        <w:t xml:space="preserve"> which combined create the entire sprite</w:t>
+        <w:t xml:space="preserve"> which create the entire sprite</w:t>
       </w:r>
       <w:r>
         <w:rPr>
@@ -1768,18 +3042,8 @@
           <w:szCs w:val="24"/>
           <w:lang w:val="en-US"/>
         </w:rPr>
-        <w:t xml:space="preserve">tiles to create his sprite while a sprite of Dr </w:t>
-      </w:r>
-      <w:proofErr w:type="spellStart"/>
-      <w:r>
-        <w:rPr>
-          <w:sz w:val="24"/>
-          <w:szCs w:val="24"/>
-          <w:lang w:val="en-US"/>
-        </w:rPr>
-        <w:t>Eggman</w:t>
-      </w:r>
-      <w:proofErr w:type="spellEnd"/>
+        <w:t>tiles to create his sprite while a sprite of Dr Eggman may</w:t>
+      </w:r>
       <w:r>
         <w:rPr>
           <w:sz w:val="24"/>
@@ -1788,47 +3052,93 @@
         </w:rPr>
         <w:t xml:space="preserve"> </w:t>
       </w:r>
-      <w:proofErr w:type="gramStart"/>
-      <w:r>
-        <w:rPr>
-          <w:sz w:val="24"/>
-          <w:szCs w:val="24"/>
-          <w:lang w:val="en-US"/>
-        </w:rPr>
-        <w:t>would may</w:t>
-      </w:r>
-      <w:proofErr w:type="gramEnd"/>
-      <w:r>
-        <w:rPr>
-          <w:sz w:val="24"/>
-          <w:szCs w:val="24"/>
-          <w:lang w:val="en-US"/>
-        </w:rPr>
-        <w:t xml:space="preserve"> </w:t>
-      </w:r>
-      <w:r>
-        <w:rPr>
-          <w:sz w:val="24"/>
-          <w:szCs w:val="24"/>
-          <w:lang w:val="en-US"/>
-        </w:rPr>
-        <w:t xml:space="preserve">be 12x12 Tiles. </w:t>
-      </w:r>
-      <w:r>
-        <w:rPr>
-          <w:sz w:val="24"/>
-          <w:szCs w:val="24"/>
-          <w:lang w:val="en-US"/>
-        </w:rPr>
-        <w:t>Simply out,</w:t>
-      </w:r>
-      <w:r>
-        <w:rPr>
-          <w:sz w:val="24"/>
-          <w:szCs w:val="24"/>
-          <w:lang w:val="en-US"/>
-        </w:rPr>
-        <w:t xml:space="preserve"> I wasn’t trying to draw 32 </w:t>
+      <w:r>
+        <w:rPr>
+          <w:sz w:val="24"/>
+          <w:szCs w:val="24"/>
+          <w:lang w:val="en-US"/>
+        </w:rPr>
+        <w:t xml:space="preserve">be </w:t>
+      </w:r>
+      <w:r>
+        <w:rPr>
+          <w:sz w:val="24"/>
+          <w:szCs w:val="24"/>
+          <w:lang w:val="en-US"/>
+        </w:rPr>
+        <w:t>4</w:t>
+      </w:r>
+      <w:r>
+        <w:rPr>
+          <w:sz w:val="24"/>
+          <w:szCs w:val="24"/>
+          <w:lang w:val="en-US"/>
+        </w:rPr>
+        <w:t>x</w:t>
+      </w:r>
+      <w:r>
+        <w:rPr>
+          <w:sz w:val="24"/>
+          <w:szCs w:val="24"/>
+          <w:lang w:val="en-US"/>
+        </w:rPr>
+        <w:t>8</w:t>
+      </w:r>
+      <w:r>
+        <w:rPr>
+          <w:sz w:val="24"/>
+          <w:szCs w:val="24"/>
+          <w:lang w:val="en-US"/>
+        </w:rPr>
+        <w:t xml:space="preserve"> Tiles. </w:t>
+      </w:r>
+      <w:r>
+        <w:rPr>
+          <w:sz w:val="24"/>
+          <w:szCs w:val="24"/>
+          <w:lang w:val="en-US"/>
+        </w:rPr>
+        <w:t xml:space="preserve">Simply </w:t>
+      </w:r>
+      <w:r>
+        <w:rPr>
+          <w:sz w:val="24"/>
+          <w:szCs w:val="24"/>
+          <w:lang w:val="en-US"/>
+        </w:rPr>
+        <w:t>p</w:t>
+      </w:r>
+      <w:r>
+        <w:rPr>
+          <w:sz w:val="24"/>
+          <w:szCs w:val="24"/>
+          <w:lang w:val="en-US"/>
+        </w:rPr>
+        <w:t>ut,</w:t>
+      </w:r>
+      <w:r>
+        <w:rPr>
+          <w:sz w:val="24"/>
+          <w:szCs w:val="24"/>
+          <w:lang w:val="en-US"/>
+        </w:rPr>
+        <w:t xml:space="preserve"> I </w:t>
+      </w:r>
+      <w:r>
+        <w:rPr>
+          <w:sz w:val="24"/>
+          <w:szCs w:val="24"/>
+          <w:lang w:val="en-US"/>
+        </w:rPr>
+        <w:t>wanted</w:t>
+      </w:r>
+      <w:r>
+        <w:rPr>
+          <w:sz w:val="24"/>
+          <w:szCs w:val="24"/>
+          <w:lang w:val="en-US"/>
+        </w:rPr>
+        <w:t xml:space="preserve"> to draw 32 </w:t>
       </w:r>
       <w:r>
         <w:rPr>
@@ -1844,7 +3154,23 @@
           <w:szCs w:val="24"/>
           <w:lang w:val="en-US"/>
         </w:rPr>
-        <w:t>, I was attempting to draw</w:t>
+        <w:t xml:space="preserve">, </w:t>
+      </w:r>
+      <w:r>
+        <w:rPr>
+          <w:sz w:val="24"/>
+          <w:szCs w:val="24"/>
+          <w:lang w:val="en-US"/>
+        </w:rPr>
+        <w:t xml:space="preserve">but </w:t>
+      </w:r>
+      <w:r>
+        <w:rPr>
+          <w:sz w:val="24"/>
+          <w:szCs w:val="24"/>
+          <w:lang w:val="en-US"/>
+        </w:rPr>
+        <w:t>I was attempting to draw</w:t>
       </w:r>
       <w:r>
         <w:rPr>
@@ -1860,25 +3186,55 @@
           <w:szCs w:val="24"/>
           <w:lang w:val="en-US"/>
         </w:rPr>
-        <w:t xml:space="preserve"> </w:t>
-      </w:r>
-      <w:proofErr w:type="gramStart"/>
-      <w:r>
-        <w:rPr>
-          <w:sz w:val="24"/>
-          <w:szCs w:val="24"/>
-          <w:lang w:val="en-US"/>
-        </w:rPr>
-        <w:t>Tiles</w:t>
-      </w:r>
-      <w:proofErr w:type="gramEnd"/>
-      <w:r>
-        <w:rPr>
-          <w:sz w:val="24"/>
-          <w:szCs w:val="24"/>
-          <w:lang w:val="en-US"/>
-        </w:rPr>
-        <w:t xml:space="preserve"> so the options were to shrink the sprites or reduce the amount of entities.</w:t>
+        <w:t xml:space="preserve"> Tiles so the options </w:t>
+      </w:r>
+      <w:r>
+        <w:rPr>
+          <w:sz w:val="24"/>
+          <w:szCs w:val="24"/>
+          <w:lang w:val="en-US"/>
+        </w:rPr>
+        <w:t>are</w:t>
+      </w:r>
+      <w:r>
+        <w:rPr>
+          <w:sz w:val="24"/>
+          <w:szCs w:val="24"/>
+          <w:lang w:val="en-US"/>
+        </w:rPr>
+        <w:t xml:space="preserve"> to shrink the sprites or reduce the amount of entities</w:t>
+      </w:r>
+      <w:r>
+        <w:rPr>
+          <w:sz w:val="24"/>
+          <w:szCs w:val="24"/>
+          <w:lang w:val="en-US"/>
+        </w:rPr>
+        <w:t xml:space="preserve"> on screen which I chose the latter</w:t>
+      </w:r>
+      <w:r>
+        <w:rPr>
+          <w:sz w:val="24"/>
+          <w:szCs w:val="24"/>
+          <w:lang w:val="en-US"/>
+        </w:rPr>
+        <w:t>.</w:t>
+      </w:r>
+      <w:r>
+        <w:rPr>
+          <w:sz w:val="24"/>
+          <w:szCs w:val="24"/>
+          <w:lang w:val="en-US"/>
+        </w:rPr>
+        <w:t xml:space="preserve"> Additionally, SGDK comes with a very powerful sound driver that allows higher quality sounds to play on the system and for some reason, the sounds would not be played.</w:t>
+      </w:r>
+      <w:r>
+        <w:rPr>
+          <w:sz w:val="24"/>
+          <w:szCs w:val="24"/>
+          <w:lang w:val="en-US"/>
+        </w:rPr>
+        <w:t xml:space="preserve"> With more time, I would inquire online to find out why sounds are not playing and if it was a implementation issue, learn how to properly implement sounds.</w:t>
       </w:r>
     </w:p>
     <w:p>
@@ -1907,7 +3263,83 @@
         </w:rPr>
       </w:pPr>
     </w:p>
+    <w:p>
+      <w:pPr>
+        <w:rPr>
+          <w:lang w:val="en-US"/>
+        </w:rPr>
+      </w:pPr>
+    </w:p>
+    <w:p>
+      <w:pPr>
+        <w:rPr>
+          <w:rStyle w:val="SubtleReference"/>
+          <w:rFonts w:ascii="Calibri" w:hAnsi="Calibri" w:cs="Calibri"/>
+          <w:b/>
+          <w:color w:val="auto"/>
+        </w:rPr>
+      </w:pPr>
+      <w:r>
+        <w:rPr>
+          <w:rStyle w:val="SubtleReference"/>
+          <w:rFonts w:ascii="Calibri" w:hAnsi="Calibri" w:cs="Calibri"/>
+          <w:b/>
+          <w:color w:val="auto"/>
+        </w:rPr>
+        <w:t>Repository Link:</w:t>
+      </w:r>
+    </w:p>
+    <w:p>
+      <w:pPr>
+        <w:rPr>
+          <w:rStyle w:val="SubtleReference"/>
+          <w:rFonts w:ascii="Calibri" w:hAnsi="Calibri" w:cs="Calibri"/>
+          <w:bCs/>
+          <w:color w:val="auto"/>
+          <w:sz w:val="24"/>
+          <w:szCs w:val="24"/>
+        </w:rPr>
+      </w:pPr>
+      <w:hyperlink r:id="rId22" w:history="1">
+        <w:r>
+          <w:rPr>
+            <w:rStyle w:val="Hyperlink"/>
+            <w:rFonts w:ascii="Calibri" w:hAnsi="Calibri" w:cs="Calibri"/>
+            <w:bCs/>
+            <w:sz w:val="24"/>
+            <w:szCs w:val="24"/>
+          </w:rPr>
+          <w:t>https://github.com/FusionAura/SwinburneCustomProgram</w:t>
+        </w:r>
+      </w:hyperlink>
+    </w:p>
+    <w:p>
+      <w:pPr>
+        <w:rPr>
+          <w:rStyle w:val="SubtleReference"/>
+          <w:rFonts w:ascii="Calibri" w:hAnsi="Calibri" w:cs="Calibri"/>
+          <w:b/>
+          <w:color w:val="auto"/>
+        </w:rPr>
+      </w:pPr>
+    </w:p>
+    <w:p>
+      <w:pPr>
+        <w:rPr>
+          <w:lang w:val="en-US"/>
+        </w:rPr>
+      </w:pPr>
+    </w:p>
+    <w:p>
+      <w:pPr>
+        <w:rPr>
+          <w:lang w:val="en-US"/>
+        </w:rPr>
+      </w:pPr>
+    </w:p>
     <w:sectPr>
+      <w:headerReference w:type="default" r:id="rId23"/>
+      <w:footerReference w:type="default" r:id="rId24"/>
       <w:pgSz w:w="11906" w:h="16838"/>
       <w:pgMar w:top="1440" w:right="1440" w:bottom="1440" w:left="1440" w:header="708" w:footer="708" w:gutter="0"/>
       <w:pgNumType w:start="0"/>
@@ -1917,6 +3349,468 @@
     </w:sectPr>
   </w:body>
 </w:document>
+</file>
+
+<file path=word/endnotes.xml><?xml version="1.0" encoding="utf-8"?>
+<w:endnotes xmlns:wpc="http://schemas.microsoft.com/office/word/2010/wordprocessingCanvas" xmlns:cx="http://schemas.microsoft.com/office/drawing/2014/chartex" xmlns:cx1="http://schemas.microsoft.com/office/drawing/2015/9/8/chartex" xmlns:cx2="http://schemas.microsoft.com/office/drawing/2015/10/21/chartex" xmlns:cx3="http://schemas.microsoft.com/office/drawing/2016/5/9/chartex" xmlns:cx4="http://schemas.microsoft.com/office/drawing/2016/5/10/chartex" xmlns:cx5="http://schemas.microsoft.com/office/drawing/2016/5/11/chartex" xmlns:cx6="http://schemas.microsoft.com/office/drawing/2016/5/12/chartex" xmlns:cx7="http://schemas.microsoft.com/office/drawing/2016/5/13/chartex" xmlns:cx8="http://schemas.microsoft.com/office/drawing/2016/5/14/chartex" xmlns:mc="http://schemas.openxmlformats.org/markup-compatibility/2006" xmlns:aink="http://schemas.microsoft.com/office/drawing/2016/ink" xmlns:am3d="http://schemas.microsoft.com/office/drawing/2017/model3d" xmlns:o="urn:schemas-microsoft-com:office:office" xmlns:r="http://schemas.openxmlformats.org/officeDocument/2006/relationships" xmlns:m="http://schemas.openxmlformats.org/officeDocument/2006/math" xmlns:v="urn:schemas-microsoft-com:vml" xmlns:wp14="http://schemas.microsoft.com/office/word/2010/wordprocessingDrawing" xmlns:wp="http://schemas.openxmlformats.org/drawingml/2006/wordprocessingDrawing" xmlns:w10="urn:schemas-microsoft-com:office:word" xmlns:w="http://schemas.openxmlformats.org/wordprocessingml/2006/main" xmlns:w14="http://schemas.microsoft.com/office/word/2010/wordml" xmlns:w15="http://schemas.microsoft.com/office/word/2012/wordml" xmlns:w16cex="http://schemas.microsoft.com/office/word/2018/wordml/cex" xmlns:w16cid="http://schemas.microsoft.com/office/word/2016/wordml/cid" xmlns:w16="http://schemas.microsoft.com/office/word/2018/wordml" xmlns:w16sdtdh="http://schemas.microsoft.com/office/word/2020/wordml/sdtdatahash" xmlns:w16se="http://schemas.microsoft.com/office/word/2015/wordml/symex" xmlns:wpg="http://schemas.microsoft.com/office/word/2010/wordprocessingGroup" xmlns:wpi="http://schemas.microsoft.com/office/word/2010/wordprocessingInk" xmlns:wne="http://schemas.microsoft.com/office/word/2006/wordml" xmlns:wps="http://schemas.microsoft.com/office/word/2010/wordprocessingShape" mc:Ignorable="w14 w15 w16se w16cid w16 w16cex w16sdtdh wp14">
+  <w:endnote w:type="separator" w:id="-1">
+    <w:p>
+      <w:pPr>
+        <w:spacing w:after="0" w:line="240" w:lineRule="auto"/>
+      </w:pPr>
+      <w:r>
+        <w:separator/>
+      </w:r>
+    </w:p>
+  </w:endnote>
+  <w:endnote w:type="continuationSeparator" w:id="0">
+    <w:p>
+      <w:pPr>
+        <w:spacing w:after="0" w:line="240" w:lineRule="auto"/>
+      </w:pPr>
+      <w:r>
+        <w:continuationSeparator/>
+      </w:r>
+    </w:p>
+  </w:endnote>
+</w:endnotes>
+</file>
+
+<file path=word/footer1.xml><?xml version="1.0" encoding="utf-8"?>
+<w:ftr xmlns:wpc="http://schemas.microsoft.com/office/word/2010/wordprocessingCanvas" xmlns:cx="http://schemas.microsoft.com/office/drawing/2014/chartex" xmlns:cx1="http://schemas.microsoft.com/office/drawing/2015/9/8/chartex" xmlns:cx2="http://schemas.microsoft.com/office/drawing/2015/10/21/chartex" xmlns:cx3="http://schemas.microsoft.com/office/drawing/2016/5/9/chartex" xmlns:cx4="http://schemas.microsoft.com/office/drawing/2016/5/10/chartex" xmlns:cx5="http://schemas.microsoft.com/office/drawing/2016/5/11/chartex" xmlns:cx6="http://schemas.microsoft.com/office/drawing/2016/5/12/chartex" xmlns:cx7="http://schemas.microsoft.com/office/drawing/2016/5/13/chartex" xmlns:cx8="http://schemas.microsoft.com/office/drawing/2016/5/14/chartex" xmlns:mc="http://schemas.openxmlformats.org/markup-compatibility/2006" xmlns:aink="http://schemas.microsoft.com/office/drawing/2016/ink" xmlns:am3d="http://schemas.microsoft.com/office/drawing/2017/model3d" xmlns:o="urn:schemas-microsoft-com:office:office" xmlns:r="http://schemas.openxmlformats.org/officeDocument/2006/relationships" xmlns:m="http://schemas.openxmlformats.org/officeDocument/2006/math" xmlns:v="urn:schemas-microsoft-com:vml" xmlns:wp14="http://schemas.microsoft.com/office/word/2010/wordprocessingDrawing" xmlns:wp="http://schemas.openxmlformats.org/drawingml/2006/wordprocessingDrawing" xmlns:w10="urn:schemas-microsoft-com:office:word" xmlns:w="http://schemas.openxmlformats.org/wordprocessingml/2006/main" xmlns:w14="http://schemas.microsoft.com/office/word/2010/wordml" xmlns:w15="http://schemas.microsoft.com/office/word/2012/wordml" xmlns:w16cex="http://schemas.microsoft.com/office/word/2018/wordml/cex" xmlns:w16cid="http://schemas.microsoft.com/office/word/2016/wordml/cid" xmlns:w16="http://schemas.microsoft.com/office/word/2018/wordml" xmlns:w16sdtdh="http://schemas.microsoft.com/office/word/2020/wordml/sdtdatahash" xmlns:w16se="http://schemas.microsoft.com/office/word/2015/wordml/symex" xmlns:wpg="http://schemas.microsoft.com/office/word/2010/wordprocessingGroup" xmlns:wpi="http://schemas.microsoft.com/office/word/2010/wordprocessingInk" xmlns:wne="http://schemas.microsoft.com/office/word/2006/wordml" xmlns:wps="http://schemas.microsoft.com/office/word/2010/wordprocessingShape" mc:Ignorable="w14 w15 w16se w16cid w16 w16cex w16sdtdh wp14">
+  <w:p>
+    <w:pPr>
+      <w:pStyle w:val="Footer"/>
+      <w:jc w:val="center"/>
+      <w:rPr>
+        <w:caps/>
+        <w:noProof/>
+        <w:color w:val="4472C4" w:themeColor="accent1"/>
+      </w:rPr>
+    </w:pPr>
+    <w:r>
+      <w:rPr>
+        <w:caps/>
+        <w:color w:val="4472C4" w:themeColor="accent1"/>
+      </w:rPr>
+      <w:fldChar w:fldCharType="begin"/>
+    </w:r>
+    <w:r>
+      <w:rPr>
+        <w:caps/>
+        <w:color w:val="4472C4" w:themeColor="accent1"/>
+      </w:rPr>
+      <w:instrText xml:space="preserve"> PAGE   \* MERGEFORMAT </w:instrText>
+    </w:r>
+    <w:r>
+      <w:rPr>
+        <w:caps/>
+        <w:color w:val="4472C4" w:themeColor="accent1"/>
+      </w:rPr>
+      <w:fldChar w:fldCharType="separate"/>
+    </w:r>
+    <w:r>
+      <w:rPr>
+        <w:caps/>
+        <w:noProof/>
+        <w:color w:val="4472C4" w:themeColor="accent1"/>
+      </w:rPr>
+      <w:t>2</w:t>
+    </w:r>
+    <w:r>
+      <w:rPr>
+        <w:caps/>
+        <w:noProof/>
+        <w:color w:val="4472C4" w:themeColor="accent1"/>
+      </w:rPr>
+      <w:fldChar w:fldCharType="end"/>
+    </w:r>
+  </w:p>
+  <w:p>
+    <w:pPr>
+      <w:pStyle w:val="Footer"/>
+    </w:pPr>
+  </w:p>
+</w:ftr>
+</file>
+
+<file path=word/footnotes.xml><?xml version="1.0" encoding="utf-8"?>
+<w:footnotes xmlns:wpc="http://schemas.microsoft.com/office/word/2010/wordprocessingCanvas" xmlns:cx="http://schemas.microsoft.com/office/drawing/2014/chartex" xmlns:cx1="http://schemas.microsoft.com/office/drawing/2015/9/8/chartex" xmlns:cx2="http://schemas.microsoft.com/office/drawing/2015/10/21/chartex" xmlns:cx3="http://schemas.microsoft.com/office/drawing/2016/5/9/chartex" xmlns:cx4="http://schemas.microsoft.com/office/drawing/2016/5/10/chartex" xmlns:cx5="http://schemas.microsoft.com/office/drawing/2016/5/11/chartex" xmlns:cx6="http://schemas.microsoft.com/office/drawing/2016/5/12/chartex" xmlns:cx7="http://schemas.microsoft.com/office/drawing/2016/5/13/chartex" xmlns:cx8="http://schemas.microsoft.com/office/drawing/2016/5/14/chartex" xmlns:mc="http://schemas.openxmlformats.org/markup-compatibility/2006" xmlns:aink="http://schemas.microsoft.com/office/drawing/2016/ink" xmlns:am3d="http://schemas.microsoft.com/office/drawing/2017/model3d" xmlns:o="urn:schemas-microsoft-com:office:office" xmlns:r="http://schemas.openxmlformats.org/officeDocument/2006/relationships" xmlns:m="http://schemas.openxmlformats.org/officeDocument/2006/math" xmlns:v="urn:schemas-microsoft-com:vml" xmlns:wp14="http://schemas.microsoft.com/office/word/2010/wordprocessingDrawing" xmlns:wp="http://schemas.openxmlformats.org/drawingml/2006/wordprocessingDrawing" xmlns:w10="urn:schemas-microsoft-com:office:word" xmlns:w="http://schemas.openxmlformats.org/wordprocessingml/2006/main" xmlns:w14="http://schemas.microsoft.com/office/word/2010/wordml" xmlns:w15="http://schemas.microsoft.com/office/word/2012/wordml" xmlns:w16cex="http://schemas.microsoft.com/office/word/2018/wordml/cex" xmlns:w16cid="http://schemas.microsoft.com/office/word/2016/wordml/cid" xmlns:w16="http://schemas.microsoft.com/office/word/2018/wordml" xmlns:w16sdtdh="http://schemas.microsoft.com/office/word/2020/wordml/sdtdatahash" xmlns:w16se="http://schemas.microsoft.com/office/word/2015/wordml/symex" xmlns:wpg="http://schemas.microsoft.com/office/word/2010/wordprocessingGroup" xmlns:wpi="http://schemas.microsoft.com/office/word/2010/wordprocessingInk" xmlns:wne="http://schemas.microsoft.com/office/word/2006/wordml" xmlns:wps="http://schemas.microsoft.com/office/word/2010/wordprocessingShape" mc:Ignorable="w14 w15 w16se w16cid w16 w16cex w16sdtdh wp14">
+  <w:footnote w:type="separator" w:id="-1">
+    <w:p>
+      <w:pPr>
+        <w:spacing w:after="0" w:line="240" w:lineRule="auto"/>
+      </w:pPr>
+      <w:r>
+        <w:separator/>
+      </w:r>
+    </w:p>
+  </w:footnote>
+  <w:footnote w:type="continuationSeparator" w:id="0">
+    <w:p>
+      <w:pPr>
+        <w:spacing w:after="0" w:line="240" w:lineRule="auto"/>
+      </w:pPr>
+      <w:r>
+        <w:continuationSeparator/>
+      </w:r>
+    </w:p>
+  </w:footnote>
+</w:footnotes>
+</file>
+
+<file path=word/header1.xml><?xml version="1.0" encoding="utf-8"?>
+<w:hdr xmlns:wpc="http://schemas.microsoft.com/office/word/2010/wordprocessingCanvas" xmlns:cx="http://schemas.microsoft.com/office/drawing/2014/chartex" xmlns:cx1="http://schemas.microsoft.com/office/drawing/2015/9/8/chartex" xmlns:cx2="http://schemas.microsoft.com/office/drawing/2015/10/21/chartex" xmlns:cx3="http://schemas.microsoft.com/office/drawing/2016/5/9/chartex" xmlns:cx4="http://schemas.microsoft.com/office/drawing/2016/5/10/chartex" xmlns:cx5="http://schemas.microsoft.com/office/drawing/2016/5/11/chartex" xmlns:cx6="http://schemas.microsoft.com/office/drawing/2016/5/12/chartex" xmlns:cx7="http://schemas.microsoft.com/office/drawing/2016/5/13/chartex" xmlns:cx8="http://schemas.microsoft.com/office/drawing/2016/5/14/chartex" xmlns:mc="http://schemas.openxmlformats.org/markup-compatibility/2006" xmlns:aink="http://schemas.microsoft.com/office/drawing/2016/ink" xmlns:am3d="http://schemas.microsoft.com/office/drawing/2017/model3d" xmlns:o="urn:schemas-microsoft-com:office:office" xmlns:r="http://schemas.openxmlformats.org/officeDocument/2006/relationships" xmlns:m="http://schemas.openxmlformats.org/officeDocument/2006/math" xmlns:v="urn:schemas-microsoft-com:vml" xmlns:wp14="http://schemas.microsoft.com/office/word/2010/wordprocessingDrawing" xmlns:wp="http://schemas.openxmlformats.org/drawingml/2006/wordprocessingDrawing" xmlns:w10="urn:schemas-microsoft-com:office:word" xmlns:w="http://schemas.openxmlformats.org/wordprocessingml/2006/main" xmlns:w14="http://schemas.microsoft.com/office/word/2010/wordml" xmlns:w15="http://schemas.microsoft.com/office/word/2012/wordml" xmlns:w16cex="http://schemas.microsoft.com/office/word/2018/wordml/cex" xmlns:w16cid="http://schemas.microsoft.com/office/word/2016/wordml/cid" xmlns:w16="http://schemas.microsoft.com/office/word/2018/wordml" xmlns:w16sdtdh="http://schemas.microsoft.com/office/word/2020/wordml/sdtdatahash" xmlns:w16se="http://schemas.microsoft.com/office/word/2015/wordml/symex" xmlns:wpg="http://schemas.microsoft.com/office/word/2010/wordprocessingGroup" xmlns:wpi="http://schemas.microsoft.com/office/word/2010/wordprocessingInk" xmlns:wne="http://schemas.microsoft.com/office/word/2006/wordml" xmlns:wps="http://schemas.microsoft.com/office/word/2010/wordprocessingShape" mc:Ignorable="w14 w15 w16se w16cid w16 w16cex w16sdtdh wp14">
+  <w:p>
+    <w:pPr>
+      <w:pStyle w:val="Header"/>
+    </w:pPr>
+    <w:r>
+      <w:rPr>
+        <w:caps/>
+        <w:noProof/>
+        <w:color w:val="808080" w:themeColor="background1" w:themeShade="80"/>
+        <w:sz w:val="20"/>
+        <w:szCs w:val="20"/>
+      </w:rPr>
+      <mc:AlternateContent>
+        <mc:Choice Requires="wpg">
+          <w:drawing>
+            <wp:anchor distT="0" distB="0" distL="114300" distR="114300" simplePos="0" relativeHeight="251659264" behindDoc="0" locked="0" layoutInCell="1" allowOverlap="1" wp14:anchorId="4B22C869" wp14:editId="7025361D">
+              <wp:simplePos x="0" y="0"/>
+              <wp:positionH relativeFrom="page">
+                <wp:posOffset>-219075</wp:posOffset>
+              </wp:positionH>
+              <wp:positionV relativeFrom="page">
+                <wp:align>top</wp:align>
+              </wp:positionV>
+              <wp:extent cx="1700530" cy="1023620"/>
+              <wp:effectExtent l="0" t="0" r="0" b="5080"/>
+              <wp:wrapNone/>
+              <wp:docPr id="158" name="Group 158"/>
+              <wp:cNvGraphicFramePr/>
+              <a:graphic xmlns:a="http://schemas.openxmlformats.org/drawingml/2006/main">
+                <a:graphicData uri="http://schemas.microsoft.com/office/word/2010/wordprocessingGroup">
+                  <wpg:wgp>
+                    <wpg:cNvGrpSpPr/>
+                    <wpg:grpSpPr>
+                      <a:xfrm>
+                        <a:off x="0" y="0"/>
+                        <a:ext cx="1700530" cy="1023620"/>
+                        <a:chOff x="0" y="0"/>
+                        <a:chExt cx="1700784" cy="1024128"/>
+                      </a:xfrm>
+                    </wpg:grpSpPr>
+                    <wpg:grpSp>
+                      <wpg:cNvPr id="159" name="Group 159"/>
+                      <wpg:cNvGrpSpPr/>
+                      <wpg:grpSpPr>
+                        <a:xfrm>
+                          <a:off x="0" y="0"/>
+                          <a:ext cx="1700784" cy="1024128"/>
+                          <a:chOff x="0" y="0"/>
+                          <a:chExt cx="1700784" cy="1024128"/>
+                        </a:xfrm>
+                      </wpg:grpSpPr>
+                      <wps:wsp>
+                        <wps:cNvPr id="160" name="Rectangle 160"/>
+                        <wps:cNvSpPr/>
+                        <wps:spPr>
+                          <a:xfrm>
+                            <a:off x="0" y="0"/>
+                            <a:ext cx="1700784" cy="1024128"/>
+                          </a:xfrm>
+                          <a:prstGeom prst="rect">
+                            <a:avLst/>
+                          </a:prstGeom>
+                          <a:solidFill>
+                            <a:schemeClr val="bg1">
+                              <a:alpha val="0"/>
+                            </a:schemeClr>
+                          </a:solidFill>
+                          <a:ln>
+                            <a:noFill/>
+                          </a:ln>
+                        </wps:spPr>
+                        <wps:style>
+                          <a:lnRef idx="2">
+                            <a:schemeClr val="accent1">
+                              <a:shade val="50000"/>
+                            </a:schemeClr>
+                          </a:lnRef>
+                          <a:fillRef idx="1">
+                            <a:schemeClr val="accent1"/>
+                          </a:fillRef>
+                          <a:effectRef idx="0">
+                            <a:schemeClr val="accent1"/>
+                          </a:effectRef>
+                          <a:fontRef idx="minor">
+                            <a:schemeClr val="lt1"/>
+                          </a:fontRef>
+                        </wps:style>
+                        <wps:bodyPr rot="0" spcFirstLastPara="0" vertOverflow="overflow" horzOverflow="overflow" vert="horz" wrap="square" lIns="91440" tIns="45720" rIns="91440" bIns="45720" numCol="1" spcCol="0" rtlCol="0" fromWordArt="0" anchor="ctr" anchorCtr="0" forceAA="0" compatLnSpc="1">
+                          <a:prstTxWarp prst="textNoShape">
+                            <a:avLst/>
+                          </a:prstTxWarp>
+                          <a:noAutofit/>
+                        </wps:bodyPr>
+                      </wps:wsp>
+                      <wps:wsp>
+                        <wps:cNvPr id="161" name="Rectangle 1"/>
+                        <wps:cNvSpPr/>
+                        <wps:spPr>
+                          <a:xfrm>
+                            <a:off x="228600" y="0"/>
+                            <a:ext cx="1463040" cy="1014984"/>
+                          </a:xfrm>
+                          <a:custGeom>
+                            <a:avLst/>
+                            <a:gdLst>
+                              <a:gd name="connsiteX0" fmla="*/ 0 w 1462822"/>
+                              <a:gd name="connsiteY0" fmla="*/ 0 h 1014481"/>
+                              <a:gd name="connsiteX1" fmla="*/ 1462822 w 1462822"/>
+                              <a:gd name="connsiteY1" fmla="*/ 0 h 1014481"/>
+                              <a:gd name="connsiteX2" fmla="*/ 1462822 w 1462822"/>
+                              <a:gd name="connsiteY2" fmla="*/ 1014481 h 1014481"/>
+                              <a:gd name="connsiteX3" fmla="*/ 0 w 1462822"/>
+                              <a:gd name="connsiteY3" fmla="*/ 1014481 h 1014481"/>
+                              <a:gd name="connsiteX4" fmla="*/ 0 w 1462822"/>
+                              <a:gd name="connsiteY4" fmla="*/ 0 h 1014481"/>
+                              <a:gd name="connsiteX0" fmla="*/ 0 w 1462822"/>
+                              <a:gd name="connsiteY0" fmla="*/ 0 h 1014481"/>
+                              <a:gd name="connsiteX1" fmla="*/ 1462822 w 1462822"/>
+                              <a:gd name="connsiteY1" fmla="*/ 0 h 1014481"/>
+                              <a:gd name="connsiteX2" fmla="*/ 910372 w 1462822"/>
+                              <a:gd name="connsiteY2" fmla="*/ 376306 h 1014481"/>
+                              <a:gd name="connsiteX3" fmla="*/ 0 w 1462822"/>
+                              <a:gd name="connsiteY3" fmla="*/ 1014481 h 1014481"/>
+                              <a:gd name="connsiteX4" fmla="*/ 0 w 1462822"/>
+                              <a:gd name="connsiteY4" fmla="*/ 0 h 1014481"/>
+                            </a:gdLst>
+                            <a:ahLst/>
+                            <a:cxnLst>
+                              <a:cxn ang="0">
+                                <a:pos x="connsiteX0" y="connsiteY0"/>
+                              </a:cxn>
+                              <a:cxn ang="0">
+                                <a:pos x="connsiteX1" y="connsiteY1"/>
+                              </a:cxn>
+                              <a:cxn ang="0">
+                                <a:pos x="connsiteX2" y="connsiteY2"/>
+                              </a:cxn>
+                              <a:cxn ang="0">
+                                <a:pos x="connsiteX3" y="connsiteY3"/>
+                              </a:cxn>
+                              <a:cxn ang="0">
+                                <a:pos x="connsiteX4" y="connsiteY4"/>
+                              </a:cxn>
+                            </a:cxnLst>
+                            <a:rect l="l" t="t" r="r" b="b"/>
+                            <a:pathLst>
+                              <a:path w="1462822" h="1014481">
+                                <a:moveTo>
+                                  <a:pt x="0" y="0"/>
+                                </a:moveTo>
+                                <a:lnTo>
+                                  <a:pt x="1462822" y="0"/>
+                                </a:lnTo>
+                                <a:lnTo>
+                                  <a:pt x="910372" y="376306"/>
+                                </a:lnTo>
+                                <a:lnTo>
+                                  <a:pt x="0" y="1014481"/>
+                                </a:lnTo>
+                                <a:lnTo>
+                                  <a:pt x="0" y="0"/>
+                                </a:lnTo>
+                                <a:close/>
+                              </a:path>
+                            </a:pathLst>
+                          </a:custGeom>
+                          <a:solidFill>
+                            <a:schemeClr val="accent1"/>
+                          </a:solidFill>
+                          <a:ln>
+                            <a:noFill/>
+                          </a:ln>
+                        </wps:spPr>
+                        <wps:style>
+                          <a:lnRef idx="2">
+                            <a:schemeClr val="accent1">
+                              <a:shade val="50000"/>
+                            </a:schemeClr>
+                          </a:lnRef>
+                          <a:fillRef idx="1">
+                            <a:schemeClr val="accent1"/>
+                          </a:fillRef>
+                          <a:effectRef idx="0">
+                            <a:schemeClr val="accent1"/>
+                          </a:effectRef>
+                          <a:fontRef idx="minor">
+                            <a:schemeClr val="lt1"/>
+                          </a:fontRef>
+                        </wps:style>
+                        <wps:bodyPr rot="0" spcFirstLastPara="0" vertOverflow="overflow" horzOverflow="overflow" vert="horz" wrap="square" lIns="91440" tIns="45720" rIns="91440" bIns="45720" numCol="1" spcCol="0" rtlCol="0" fromWordArt="0" anchor="ctr" anchorCtr="0" forceAA="0" compatLnSpc="1">
+                          <a:prstTxWarp prst="textNoShape">
+                            <a:avLst/>
+                          </a:prstTxWarp>
+                          <a:noAutofit/>
+                        </wps:bodyPr>
+                      </wps:wsp>
+                      <wps:wsp>
+                        <wps:cNvPr id="162" name="Rectangle 162"/>
+                        <wps:cNvSpPr/>
+                        <wps:spPr>
+                          <a:xfrm>
+                            <a:off x="228600" y="0"/>
+                            <a:ext cx="1472184" cy="1024128"/>
+                          </a:xfrm>
+                          <a:prstGeom prst="rect">
+                            <a:avLst/>
+                          </a:prstGeom>
+                          <a:blipFill>
+                            <a:blip r:embed="rId1"/>
+                            <a:stretch>
+                              <a:fillRect/>
+                            </a:stretch>
+                          </a:blipFill>
+                          <a:ln>
+                            <a:noFill/>
+                          </a:ln>
+                        </wps:spPr>
+                        <wps:style>
+                          <a:lnRef idx="2">
+                            <a:schemeClr val="accent1">
+                              <a:shade val="50000"/>
+                            </a:schemeClr>
+                          </a:lnRef>
+                          <a:fillRef idx="1">
+                            <a:schemeClr val="accent1"/>
+                          </a:fillRef>
+                          <a:effectRef idx="0">
+                            <a:schemeClr val="accent1"/>
+                          </a:effectRef>
+                          <a:fontRef idx="minor">
+                            <a:schemeClr val="lt1"/>
+                          </a:fontRef>
+                        </wps:style>
+                        <wps:bodyPr rot="0" spcFirstLastPara="0" vertOverflow="overflow" horzOverflow="overflow" vert="horz" wrap="square" lIns="91440" tIns="45720" rIns="91440" bIns="45720" numCol="1" spcCol="0" rtlCol="0" fromWordArt="0" anchor="ctr" anchorCtr="0" forceAA="0" compatLnSpc="1">
+                          <a:prstTxWarp prst="textNoShape">
+                            <a:avLst/>
+                          </a:prstTxWarp>
+                          <a:noAutofit/>
+                        </wps:bodyPr>
+                      </wps:wsp>
+                    </wpg:grpSp>
+                    <wps:wsp>
+                      <wps:cNvPr id="163" name="Text Box 163"/>
+                      <wps:cNvSpPr txBox="1"/>
+                      <wps:spPr>
+                        <a:xfrm flipH="1">
+                          <a:off x="237067" y="18942"/>
+                          <a:ext cx="442824" cy="375285"/>
+                        </a:xfrm>
+                        <a:prstGeom prst="rect">
+                          <a:avLst/>
+                        </a:prstGeom>
+                        <a:noFill/>
+                        <a:ln w="6350">
+                          <a:noFill/>
+                        </a:ln>
+                        <a:effectLst/>
+                      </wps:spPr>
+                      <wps:style>
+                        <a:lnRef idx="0">
+                          <a:schemeClr val="accent1"/>
+                        </a:lnRef>
+                        <a:fillRef idx="0">
+                          <a:schemeClr val="accent1"/>
+                        </a:fillRef>
+                        <a:effectRef idx="0">
+                          <a:schemeClr val="accent1"/>
+                        </a:effectRef>
+                        <a:fontRef idx="minor">
+                          <a:schemeClr val="dk1"/>
+                        </a:fontRef>
+                      </wps:style>
+                      <wps:txbx>
+                        <w:txbxContent>
+                          <w:p>
+                            <w:pPr>
+                              <w:pStyle w:val="Header"/>
+                              <w:jc w:val="right"/>
+                              <w:rPr>
+                                <w:color w:val="FFFFFF" w:themeColor="background1"/>
+                                <w:sz w:val="24"/>
+                                <w:szCs w:val="24"/>
+                              </w:rPr>
+                            </w:pPr>
+                          </w:p>
+                        </w:txbxContent>
+                      </wps:txbx>
+                      <wps:bodyPr rot="0" spcFirstLastPara="0" vertOverflow="overflow" horzOverflow="overflow" vert="horz" wrap="square" lIns="91440" tIns="91440" rIns="91440" bIns="91440" numCol="1" spcCol="0" rtlCol="0" fromWordArt="0" anchor="ctr" anchorCtr="0" forceAA="0" compatLnSpc="1">
+                        <a:prstTxWarp prst="textNoShape">
+                          <a:avLst/>
+                        </a:prstTxWarp>
+                        <a:noAutofit/>
+                      </wps:bodyPr>
+                    </wps:wsp>
+                  </wpg:wgp>
+                </a:graphicData>
+              </a:graphic>
+              <wp14:sizeRelH relativeFrom="margin">
+                <wp14:pctWidth>0</wp14:pctWidth>
+              </wp14:sizeRelH>
+              <wp14:sizeRelV relativeFrom="margin">
+                <wp14:pctHeight>0</wp14:pctHeight>
+              </wp14:sizeRelV>
+            </wp:anchor>
+          </w:drawing>
+        </mc:Choice>
+        <mc:Fallback>
+          <w:pict>
+            <v:group w14:anchorId="4B22C869" id="Group 158" o:spid="_x0000_s1028" style="position:absolute;margin-left:-17.25pt;margin-top:0;width:133.9pt;height:80.6pt;z-index:251659264;mso-position-horizontal-relative:page;mso-position-vertical:top;mso-position-vertical-relative:page;mso-width-relative:margin;mso-height-relative:margin" coordsize="17007,10241" o:gfxdata="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">
+              <v:group id="Group 159" o:spid="_x0000_s1029" style="position:absolute;width:17007;height:10241" coordsize="17007,10241" o:gfxdata="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">
+                <v:rect id="Rectangle 160" o:spid="_x0000_s1030" style="position:absolute;width:17007;height:10241;visibility:visible;mso-wrap-style:square;v-text-anchor:middle" o:gfxdata="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" fillcolor="white [3212]" stroked="f" strokeweight="1pt">
+                  <v:fill opacity="0"/>
+                </v:rect>
+                <v:shape id="Rectangle 1" o:spid="_x0000_s1031" style="position:absolute;left:2286;width:14630;height:10149;visibility:visible;mso-wrap-style:square;v-text-anchor:middle" coordsize="1462822,1014481" o:gfxdata="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" path="m,l1462822,,910372,376306,,1014481,,xe" fillcolor="#4472c4 [3204]" stroked="f" strokeweight="1pt">
+                  <v:stroke joinstyle="miter"/>
+                  <v:path arrowok="t" o:connecttype="custom" o:connectlocs="0,0;1463040,0;910508,376493;0,1014984;0,0" o:connectangles="0,0,0,0,0"/>
+                </v:shape>
+                <v:rect id="Rectangle 162" o:spid="_x0000_s1032" style="position:absolute;left:2286;width:14721;height:10241;visibility:visible;mso-wrap-style:square;v-text-anchor:middle" o:gfxdata="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" stroked="f" strokeweight="1pt">
+                  <v:fill r:id="rId2" o:title="" recolor="t" rotate="t" type="frame"/>
+                </v:rect>
+              </v:group>
+              <v:shapetype id="_x0000_t202" coordsize="21600,21600" o:spt="202" path="m,l,21600r21600,l21600,xe">
+                <v:stroke joinstyle="miter"/>
+                <v:path gradientshapeok="t" o:connecttype="rect"/>
+              </v:shapetype>
+              <v:shape id="Text Box 163" o:spid="_x0000_s1033" type="#_x0000_t202" style="position:absolute;left:2370;top:189;width:4428;height:3753;flip:x;visibility:visible;mso-wrap-style:square;v-text-anchor:middle" o:gfxdata="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" filled="f" stroked="f" strokeweight=".5pt">
+                <v:textbox inset=",7.2pt,,7.2pt">
+                  <w:txbxContent>
+                    <w:p>
+                      <w:pPr>
+                        <w:pStyle w:val="Header"/>
+                        <w:jc w:val="right"/>
+                        <w:rPr>
+                          <w:color w:val="FFFFFF" w:themeColor="background1"/>
+                          <w:sz w:val="24"/>
+                          <w:szCs w:val="24"/>
+                        </w:rPr>
+                      </w:pPr>
+                    </w:p>
+                  </w:txbxContent>
+                </v:textbox>
+              </v:shape>
+              <w10:wrap anchorx="page" anchory="page"/>
+            </v:group>
+          </w:pict>
+        </mc:Fallback>
+      </mc:AlternateContent>
+    </w:r>
+  </w:p>
+</w:hdr>
 </file>
 
 <file path=word/numbering.xml><?xml version="1.0" encoding="utf-8"?>
@@ -2531,6 +4425,7 @@
   <w:style w:type="character" w:default="1" w:styleId="DefaultParagraphFont">
     <w:name w:val="Default Paragraph Font"/>
     <w:uiPriority w:val="1"/>
+    <w:semiHidden/>
     <w:unhideWhenUsed/>
   </w:style>
   <w:style w:type="table" w:default="1" w:styleId="TableNormal">
@@ -2608,6 +4503,73 @@
       <w:szCs w:val="24"/>
       <w:lang w:eastAsia="ja-JP"/>
     </w:rPr>
+  </w:style>
+  <w:style w:type="character" w:styleId="Hyperlink">
+    <w:name w:val="Hyperlink"/>
+    <w:basedOn w:val="DefaultParagraphFont"/>
+    <w:uiPriority w:val="99"/>
+    <w:unhideWhenUsed/>
+    <w:rsid w:val="00D24014"/>
+    <w:rPr>
+      <w:color w:val="0563C1" w:themeColor="hyperlink"/>
+      <w:u w:val="single"/>
+    </w:rPr>
+  </w:style>
+  <w:style w:type="character" w:styleId="UnresolvedMention">
+    <w:name w:val="Unresolved Mention"/>
+    <w:basedOn w:val="DefaultParagraphFont"/>
+    <w:uiPriority w:val="99"/>
+    <w:semiHidden/>
+    <w:unhideWhenUsed/>
+    <w:rsid w:val="00D24014"/>
+    <w:rPr>
+      <w:color w:val="605E5C"/>
+      <w:shd w:val="clear" w:color="auto" w:fill="E1DFDD"/>
+    </w:rPr>
+  </w:style>
+  <w:style w:type="paragraph" w:styleId="Header">
+    <w:name w:val="header"/>
+    <w:basedOn w:val="Normal"/>
+    <w:link w:val="HeaderChar"/>
+    <w:uiPriority w:val="99"/>
+    <w:unhideWhenUsed/>
+    <w:rsid w:val="00C30D56"/>
+    <w:pPr>
+      <w:tabs>
+        <w:tab w:val="center" w:pos="4513"/>
+        <w:tab w:val="right" w:pos="9026"/>
+      </w:tabs>
+      <w:spacing w:after="0" w:line="240" w:lineRule="auto"/>
+    </w:pPr>
+  </w:style>
+  <w:style w:type="character" w:customStyle="1" w:styleId="HeaderChar">
+    <w:name w:val="Header Char"/>
+    <w:basedOn w:val="DefaultParagraphFont"/>
+    <w:link w:val="Header"/>
+    <w:uiPriority w:val="99"/>
+    <w:rsid w:val="00C30D56"/>
+  </w:style>
+  <w:style w:type="paragraph" w:styleId="Footer">
+    <w:name w:val="footer"/>
+    <w:basedOn w:val="Normal"/>
+    <w:link w:val="FooterChar"/>
+    <w:uiPriority w:val="99"/>
+    <w:unhideWhenUsed/>
+    <w:rsid w:val="00C30D56"/>
+    <w:pPr>
+      <w:tabs>
+        <w:tab w:val="center" w:pos="4513"/>
+        <w:tab w:val="right" w:pos="9026"/>
+      </w:tabs>
+      <w:spacing w:after="0" w:line="240" w:lineRule="auto"/>
+    </w:pPr>
+  </w:style>
+  <w:style w:type="character" w:customStyle="1" w:styleId="FooterChar">
+    <w:name w:val="Footer Char"/>
+    <w:basedOn w:val="DefaultParagraphFont"/>
+    <w:link w:val="Footer"/>
+    <w:uiPriority w:val="99"/>
+    <w:rsid w:val="00C30D56"/>
   </w:style>
 </w:styles>
 </file>

</xml_diff>